<commit_message>
initial draft fall 2018 specs
</commit_message>
<xml_diff>
--- a/MS2/FinalProject_MS2.docx
+++ b/MS2/FinalProject_MS2.docx
@@ -20,7 +20,7 @@
           <w:rFonts w:ascii="Arial" w:hAnsi="Arial" w:cs="Arial"/>
           <w:color w:val="4599B1"/>
         </w:rPr>
-        <w:t>Summ</w:t>
+        <w:t>Fall</w:t>
       </w:r>
       <w:r>
         <w:rPr>
@@ -28,7 +28,7 @@
           <w:rFonts w:ascii="Arial" w:hAnsi="Arial" w:cs="Arial"/>
           <w:color w:val="4599B1"/>
         </w:rPr>
-        <w:t>er Semester 2018</w:t>
+        <w:t xml:space="preserve"> Semester 2018</w:t>
       </w:r>
     </w:p>
     <w:p>
@@ -112,152 +112,17 @@
     </w:p>
     <w:p>
       <w:r>
-        <w:t>When disaster hits a</w:t>
-      </w:r>
-      <w:r>
-        <w:t xml:space="preserve"> populated</w:t>
-      </w:r>
-      <w:r>
-        <w:t xml:space="preserve"> area, the most </w:t>
-      </w:r>
-      <w:r>
-        <w:t>critical</w:t>
-      </w:r>
-      <w:r>
-        <w:t xml:space="preserve"> </w:t>
-      </w:r>
-      <w:r>
-        <w:t>task</w:t>
-      </w:r>
-      <w:r>
-        <w:t xml:space="preserve"> is to provide </w:t>
-      </w:r>
-      <w:r>
-        <w:t xml:space="preserve">immediately affected </w:t>
-      </w:r>
-      <w:r>
-        <w:t>people</w:t>
-      </w:r>
-      <w:r>
-        <w:t xml:space="preserve"> </w:t>
-      </w:r>
-      <w:r>
-        <w:t>with what they need as quickly and as efficiently</w:t>
-      </w:r>
-      <w:r>
-        <w:t xml:space="preserve"> as</w:t>
-      </w:r>
-      <w:r>
-        <w:t xml:space="preserve"> possible.</w:t>
-      </w:r>
-    </w:p>
-    <w:p>
-      <w:r>
-        <w:t>T</w:t>
-      </w:r>
-      <w:r>
-        <w:t xml:space="preserve">his project </w:t>
-      </w:r>
-      <w:r>
-        <w:t>completes</w:t>
-      </w:r>
-      <w:r>
-        <w:t xml:space="preserve"> an application that manages the list of goods </w:t>
-      </w:r>
-      <w:r>
-        <w:t xml:space="preserve">that </w:t>
-      </w:r>
-      <w:r>
-        <w:t>need t</w:t>
-      </w:r>
-      <w:r>
-        <w:t xml:space="preserve">o be shipped to the </w:t>
-      </w:r>
-      <w:r>
-        <w:t xml:space="preserve">disaster </w:t>
-      </w:r>
-      <w:r>
-        <w:t>area. T</w:t>
-      </w:r>
-      <w:r>
-        <w:t xml:space="preserve">he </w:t>
-      </w:r>
-      <w:r>
-        <w:t xml:space="preserve">client </w:t>
-      </w:r>
-      <w:r>
-        <w:t>application track</w:t>
-      </w:r>
-      <w:r>
-        <w:t>s</w:t>
-      </w:r>
-      <w:r>
-        <w:t xml:space="preserve"> the quantity of items need</w:t>
-      </w:r>
-      <w:r>
-        <w:t>ed</w:t>
-      </w:r>
-      <w:r>
-        <w:t xml:space="preserve">, </w:t>
-      </w:r>
-      <w:r>
-        <w:t>track</w:t>
-      </w:r>
-      <w:r>
-        <w:t>s</w:t>
-      </w:r>
-      <w:r>
-        <w:t xml:space="preserve"> </w:t>
-      </w:r>
-      <w:r>
-        <w:t>the quantity o</w:t>
-      </w:r>
-      <w:r>
-        <w:t>n hand</w:t>
-      </w:r>
-      <w:r>
-        <w:t>, and store</w:t>
-      </w:r>
-      <w:r>
-        <w:t>s</w:t>
-      </w:r>
-      <w:r>
-        <w:t xml:space="preserve"> the</w:t>
-      </w:r>
-      <w:r>
-        <w:t xml:space="preserve"> information</w:t>
-      </w:r>
-      <w:r>
-        <w:t xml:space="preserve"> in </w:t>
-      </w:r>
-      <w:r>
-        <w:t xml:space="preserve">a </w:t>
-      </w:r>
-      <w:r>
-        <w:t xml:space="preserve">file for future use. </w:t>
-      </w:r>
-    </w:p>
-    <w:p>
-      <w:r>
-        <w:t xml:space="preserve">The types of goods </w:t>
-      </w:r>
-      <w:r>
-        <w:t xml:space="preserve">that </w:t>
-      </w:r>
-      <w:r>
-        <w:t xml:space="preserve">need to be shipped </w:t>
-      </w:r>
-      <w:r>
-        <w:t>are</w:t>
-      </w:r>
-      <w:r>
-        <w:t xml:space="preserve"> </w:t>
-      </w:r>
-      <w:r>
-        <w:t>of</w:t>
-      </w:r>
-      <w:r>
-        <w:t xml:space="preserve"> two categories; </w:t>
+        <w:t>When disaster hits a populated area, the most critical task is to provide immediately affected people with what they need as quickly and as efficiently as possible.</w:t>
+      </w:r>
+    </w:p>
+    <w:p>
+      <w:r>
+        <w:t xml:space="preserve">This project creates an application that manages the list of goods that need to be shipped to ae disaster area. The application tracks the quantity of items needed, tracks the quantity on hand, and stores the information in a file for future use. </w:t>
+      </w:r>
+    </w:p>
+    <w:p>
+      <w:r>
+        <w:t xml:space="preserve">There are two categories for the types of goods that need to be shipped: </w:t>
       </w:r>
     </w:p>
     <w:p>
@@ -269,49 +134,7 @@
         </w:numPr>
       </w:pPr>
       <w:r>
-        <w:t>Non-Perishable products</w:t>
-      </w:r>
-      <w:r>
-        <w:t>,</w:t>
-      </w:r>
-      <w:r>
-        <w:t xml:space="preserve"> </w:t>
-      </w:r>
-      <w:r>
-        <w:t xml:space="preserve">such as blankets and tents, </w:t>
-      </w:r>
-      <w:r>
-        <w:t>which</w:t>
-      </w:r>
-      <w:r>
-        <w:t xml:space="preserve"> </w:t>
-      </w:r>
-      <w:r>
-        <w:t xml:space="preserve">have </w:t>
-      </w:r>
-      <w:r>
-        <w:t>no expiry date</w:t>
-      </w:r>
-      <w:r>
-        <w:t>. W</w:t>
-      </w:r>
-      <w:r>
-        <w:t xml:space="preserve">e refer to products </w:t>
-      </w:r>
-      <w:r>
-        <w:t xml:space="preserve">in this category </w:t>
-      </w:r>
-      <w:r>
-        <w:t xml:space="preserve">as </w:t>
-      </w:r>
-      <w:r>
-        <w:t>Product</w:t>
-      </w:r>
-      <w:r>
-        <w:t xml:space="preserve"> objects</w:t>
-      </w:r>
-      <w:r>
-        <w:t>.</w:t>
+        <w:t>Non-Perishable goods, such as blankets and tents, which have no expiry date. We refer to goods in this category as Good objects.</w:t>
       </w:r>
     </w:p>
     <w:p>
@@ -323,78 +146,12 @@
         </w:numPr>
       </w:pPr>
       <w:r>
-        <w:t>Perishable product</w:t>
-      </w:r>
-      <w:r>
-        <w:t>s</w:t>
-      </w:r>
-      <w:r>
-        <w:t>, such as food and medicine,</w:t>
-      </w:r>
-      <w:r>
-        <w:t xml:space="preserve"> </w:t>
-      </w:r>
-      <w:r>
-        <w:t xml:space="preserve">that </w:t>
-      </w:r>
-      <w:r>
-        <w:t xml:space="preserve">have an </w:t>
-      </w:r>
-      <w:r>
-        <w:t>expiry date</w:t>
-      </w:r>
-      <w:r>
-        <w:t>. W</w:t>
-      </w:r>
-      <w:r>
-        <w:t>e refer to products</w:t>
-      </w:r>
-      <w:r>
-        <w:t xml:space="preserve"> in this category</w:t>
-      </w:r>
-      <w:r>
-        <w:t xml:space="preserve"> as Perishable.</w:t>
-      </w:r>
-      <w:r>
-        <w:t xml:space="preserve"> </w:t>
-      </w:r>
-    </w:p>
-    <w:p>
-      <w:r>
-        <w:t xml:space="preserve">To </w:t>
-      </w:r>
-      <w:r>
-        <w:t>complete this project</w:t>
-      </w:r>
-      <w:r>
-        <w:t xml:space="preserve"> you</w:t>
-      </w:r>
-      <w:r>
-        <w:t xml:space="preserve"> </w:t>
-      </w:r>
-      <w:r>
-        <w:t xml:space="preserve">will </w:t>
-      </w:r>
-      <w:r>
-        <w:t xml:space="preserve">need to create several classes </w:t>
-      </w:r>
-      <w:r>
-        <w:t>that</w:t>
-      </w:r>
-      <w:r>
-        <w:t xml:space="preserve"> encapsulate </w:t>
-      </w:r>
-      <w:r>
-        <w:t>your</w:t>
-      </w:r>
-      <w:r>
-        <w:t xml:space="preserve"> </w:t>
-      </w:r>
-      <w:r>
-        <w:t>solution</w:t>
-      </w:r>
-      <w:r>
-        <w:t xml:space="preserve">. </w:t>
+        <w:t xml:space="preserve">Perishable goods, such as food and medicine, that have an expiry date. We refer to goods in this category as Perishable objects. </w:t>
+      </w:r>
+    </w:p>
+    <w:p>
+      <w:r>
+        <w:t xml:space="preserve">To complete this project you will need to create several classes that encapsulate your solution. </w:t>
       </w:r>
     </w:p>
     <w:p/>
@@ -423,9 +180,373 @@
           <w:szCs w:val="27"/>
           <w:lang w:val="en-US"/>
         </w:rPr>
-        <w:t xml:space="preserve">OVERVIEW OF </w:t>
-      </w:r>
-      <w:r>
+        <w:t>OVERVIEW OF THE Classes to be developed</w:t>
+      </w:r>
+    </w:p>
+    <w:p>
+      <w:pPr>
+        <w:spacing w:after="0" w:line="257" w:lineRule="auto"/>
+      </w:pPr>
+    </w:p>
+    <w:p>
+      <w:r>
+        <w:t>The classes used by the application are:</w:t>
+      </w:r>
+    </w:p>
+    <w:p>
+      <w:pPr>
+        <w:ind w:left="1440" w:hanging="1440"/>
+      </w:pPr>
+      <w:r>
+        <w:rPr>
+          <w:b/>
+        </w:rPr>
+        <w:t>Date</w:t>
+      </w:r>
+      <w:r>
+        <w:rPr>
+          <w:b/>
+        </w:rPr>
+        <w:tab/>
+      </w:r>
+      <w:r>
+        <w:rPr>
+          <w:b/>
+        </w:rPr>
+        <w:br/>
+      </w:r>
+      <w:r>
+        <w:t>A class that holds the expiry date of the perishable items.</w:t>
+      </w:r>
+    </w:p>
+    <w:p>
+      <w:pPr>
+        <w:ind w:left="1440" w:hanging="1440"/>
+      </w:pPr>
+      <w:r>
+        <w:rPr>
+          <w:b/>
+        </w:rPr>
+        <w:t>Error</w:t>
+      </w:r>
+      <w:r>
+        <w:rPr>
+          <w:b/>
+        </w:rPr>
+        <w:tab/>
+      </w:r>
+      <w:r>
+        <w:rPr>
+          <w:b/>
+        </w:rPr>
+        <w:br/>
+      </w:r>
+      <w:r>
+        <w:t>A class that tracks the error state of its client. Errors may occur during data entry and user interaction.</w:t>
+      </w:r>
+    </w:p>
+    <w:p>
+      <w:pPr>
+        <w:ind w:left="1440" w:hanging="1440"/>
+        <w:rPr>
+          <w:b/>
+        </w:rPr>
+      </w:pPr>
+      <w:r>
+        <w:rPr>
+          <w:b/>
+        </w:rPr>
+        <w:t>Good</w:t>
+      </w:r>
+      <w:r>
+        <w:rPr>
+          <w:b/>
+        </w:rPr>
+        <w:tab/>
+      </w:r>
+      <w:r>
+        <w:rPr>
+          <w:b/>
+        </w:rPr>
+        <w:br/>
+      </w:r>
+      <w:r>
+        <w:t>A class that manages a non-perishable good object.</w:t>
+      </w:r>
+    </w:p>
+    <w:p>
+      <w:pPr>
+        <w:ind w:left="1440" w:hanging="1440"/>
+      </w:pPr>
+      <w:r>
+        <w:rPr>
+          <w:b/>
+        </w:rPr>
+        <w:t>Perishable</w:t>
+      </w:r>
+      <w:r>
+        <w:rPr>
+          <w:b/>
+        </w:rPr>
+        <w:tab/>
+      </w:r>
+      <w:r>
+        <w:rPr>
+          <w:b/>
+        </w:rPr>
+        <w:br/>
+      </w:r>
+      <w:r>
+        <w:t>A class that manages a perishable good object. This class inherits the structure of the “Good” class and manages a date.</w:t>
+      </w:r>
+    </w:p>
+    <w:p>
+      <w:pPr>
+        <w:ind w:left="1440" w:hanging="1440"/>
+      </w:pPr>
+      <w:proofErr w:type="gramStart"/>
+      <w:r>
+        <w:rPr>
+          <w:b/>
+        </w:rPr>
+        <w:t>iGood</w:t>
+      </w:r>
+      <w:proofErr w:type="gramEnd"/>
+      <w:r>
+        <w:rPr>
+          <w:b/>
+        </w:rPr>
+        <w:tab/>
+      </w:r>
+      <w:r>
+        <w:rPr>
+          <w:b/>
+        </w:rPr>
+        <w:br/>
+      </w:r>
+      <w:r>
+        <w:t>An interface to the Good hierarchy. This interface exposes the features of the hierarchy available to the application. Any “iGood” class can</w:t>
+      </w:r>
+    </w:p>
+    <w:p>
+      <w:pPr>
+        <w:pStyle w:val="ListParagraph"/>
+        <w:numPr>
+          <w:ilvl w:val="0"/>
+          <w:numId w:val="21"/>
+        </w:numPr>
+        <w:rPr>
+          <w:b/>
+        </w:rPr>
+      </w:pPr>
+      <w:r>
+        <w:lastRenderedPageBreak/>
+        <w:t>read itself from the console or write itself to the console</w:t>
+      </w:r>
+    </w:p>
+    <w:p>
+      <w:pPr>
+        <w:pStyle w:val="ListParagraph"/>
+        <w:numPr>
+          <w:ilvl w:val="0"/>
+          <w:numId w:val="21"/>
+        </w:numPr>
+        <w:rPr>
+          <w:b/>
+        </w:rPr>
+      </w:pPr>
+      <w:r>
+        <w:t>save itself to a text file or load itself from a text file</w:t>
+      </w:r>
+    </w:p>
+    <w:p>
+      <w:pPr>
+        <w:pStyle w:val="ListParagraph"/>
+        <w:numPr>
+          <w:ilvl w:val="0"/>
+          <w:numId w:val="21"/>
+        </w:numPr>
+        <w:rPr>
+          <w:b/>
+        </w:rPr>
+      </w:pPr>
+      <w:r>
+        <w:t>compare itself to a unique C-style string identifier</w:t>
+      </w:r>
+    </w:p>
+    <w:p>
+      <w:pPr>
+        <w:pStyle w:val="ListParagraph"/>
+        <w:numPr>
+          <w:ilvl w:val="0"/>
+          <w:numId w:val="21"/>
+        </w:numPr>
+        <w:rPr>
+          <w:b/>
+        </w:rPr>
+      </w:pPr>
+      <w:r>
+        <w:t xml:space="preserve">determine if it is greater than another good in the collating sequence  </w:t>
+      </w:r>
+    </w:p>
+    <w:p>
+      <w:pPr>
+        <w:pStyle w:val="ListParagraph"/>
+        <w:numPr>
+          <w:ilvl w:val="0"/>
+          <w:numId w:val="21"/>
+        </w:numPr>
+        <w:rPr>
+          <w:b/>
+        </w:rPr>
+      </w:pPr>
+      <w:r>
+        <w:t>report the total cost of the items on hand</w:t>
+      </w:r>
+    </w:p>
+    <w:p>
+      <w:pPr>
+        <w:pStyle w:val="ListParagraph"/>
+        <w:numPr>
+          <w:ilvl w:val="0"/>
+          <w:numId w:val="21"/>
+        </w:numPr>
+        <w:rPr>
+          <w:b/>
+        </w:rPr>
+      </w:pPr>
+      <w:r>
+        <w:t>describe itself</w:t>
+      </w:r>
+    </w:p>
+    <w:p>
+      <w:pPr>
+        <w:pStyle w:val="ListParagraph"/>
+        <w:numPr>
+          <w:ilvl w:val="0"/>
+          <w:numId w:val="21"/>
+        </w:numPr>
+        <w:rPr>
+          <w:b/>
+        </w:rPr>
+      </w:pPr>
+      <w:r>
+        <w:t>update the quantity of the items on hand</w:t>
+      </w:r>
+    </w:p>
+    <w:p>
+      <w:pPr>
+        <w:pStyle w:val="ListParagraph"/>
+        <w:numPr>
+          <w:ilvl w:val="0"/>
+          <w:numId w:val="21"/>
+        </w:numPr>
+        <w:rPr>
+          <w:b/>
+        </w:rPr>
+      </w:pPr>
+      <w:r>
+        <w:t>report its quantity of the items on hand</w:t>
+      </w:r>
+    </w:p>
+    <w:p>
+      <w:pPr>
+        <w:pStyle w:val="ListParagraph"/>
+        <w:numPr>
+          <w:ilvl w:val="0"/>
+          <w:numId w:val="21"/>
+        </w:numPr>
+        <w:rPr>
+          <w:b/>
+        </w:rPr>
+      </w:pPr>
+      <w:r>
+        <w:t>report the quantity of items needed</w:t>
+      </w:r>
+    </w:p>
+    <w:p>
+      <w:pPr>
+        <w:pStyle w:val="ListParagraph"/>
+        <w:numPr>
+          <w:ilvl w:val="0"/>
+          <w:numId w:val="21"/>
+        </w:numPr>
+        <w:rPr>
+          <w:b/>
+        </w:rPr>
+      </w:pPr>
+      <w:r>
+        <w:t>accept a number of items</w:t>
+      </w:r>
+    </w:p>
+    <w:p>
+      <w:pPr>
+        <w:ind w:left="1440"/>
+      </w:pPr>
+      <w:r>
+        <w:t xml:space="preserve">Using this class, the client application can </w:t>
+      </w:r>
+    </w:p>
+    <w:p>
+      <w:pPr>
+        <w:pStyle w:val="ListParagraph"/>
+        <w:numPr>
+          <w:ilvl w:val="0"/>
+          <w:numId w:val="22"/>
+        </w:numPr>
+      </w:pPr>
+      <w:r>
+        <w:t xml:space="preserve">save its set of </w:t>
+      </w:r>
+      <w:proofErr w:type="spellStart"/>
+      <w:r>
+        <w:t>iGoods</w:t>
+      </w:r>
+      <w:proofErr w:type="spellEnd"/>
+      <w:r>
+        <w:t xml:space="preserve"> to a file and retrieve that set at a later time</w:t>
+      </w:r>
+    </w:p>
+    <w:p>
+      <w:pPr>
+        <w:pStyle w:val="ListParagraph"/>
+        <w:numPr>
+          <w:ilvl w:val="0"/>
+          <w:numId w:val="22"/>
+        </w:numPr>
+      </w:pPr>
+      <w:r>
+        <w:t>read individual item specifications from the keyboard</w:t>
+      </w:r>
+      <w:r>
+        <w:t xml:space="preserve"> </w:t>
+      </w:r>
+      <w:r>
+        <w:t>and display them on the screen</w:t>
+      </w:r>
+    </w:p>
+    <w:p>
+      <w:pPr>
+        <w:pStyle w:val="ListParagraph"/>
+        <w:numPr>
+          <w:ilvl w:val="0"/>
+          <w:numId w:val="22"/>
+        </w:numPr>
+      </w:pPr>
+      <w:r>
+        <w:t xml:space="preserve">update information regarding the number of each good on hand </w:t>
+      </w:r>
+    </w:p>
+    <w:p>
+      <w:pPr>
+        <w:rPr>
+          <w:b/>
+        </w:rPr>
+      </w:pPr>
+    </w:p>
+    <w:p>
+      <w:pPr>
+        <w:spacing w:after="0" w:line="240" w:lineRule="auto"/>
         <w:rPr>
           <w:rFonts w:asciiTheme="minorBidi" w:eastAsia="Times New Roman" w:hAnsiTheme="minorBidi"/>
           <w:b/>
@@ -436,8 +557,7 @@
           <w:szCs w:val="27"/>
           <w:lang w:val="en-US"/>
         </w:rPr>
-        <w:t xml:space="preserve">THE </w:t>
-      </w:r>
+      </w:pPr>
       <w:r>
         <w:rPr>
           <w:rFonts w:asciiTheme="minorBidi" w:eastAsia="Times New Roman" w:hAnsiTheme="minorBidi"/>
@@ -449,236 +569,21 @@
           <w:szCs w:val="27"/>
           <w:lang w:val="en-US"/>
         </w:rPr>
-        <w:t>Classes to be developed</w:t>
-      </w:r>
-    </w:p>
-    <w:p>
-      <w:pPr>
-        <w:spacing w:after="0" w:line="257" w:lineRule="auto"/>
-      </w:pPr>
-    </w:p>
-    <w:p>
-      <w:r>
-        <w:t xml:space="preserve">The classes </w:t>
-      </w:r>
-      <w:r>
-        <w:t>used by</w:t>
-      </w:r>
-      <w:r>
-        <w:t xml:space="preserve"> th</w:t>
-      </w:r>
-      <w:r>
-        <w:t>e client</w:t>
-      </w:r>
-      <w:r>
-        <w:t xml:space="preserve"> application are:</w:t>
-      </w:r>
-    </w:p>
-    <w:p>
-      <w:pPr>
-        <w:ind w:left="1440" w:hanging="1440"/>
-      </w:pPr>
-      <w:r>
-        <w:rPr>
-          <w:b/>
-        </w:rPr>
-        <w:t>Date</w:t>
-      </w:r>
-      <w:r>
-        <w:rPr>
-          <w:b/>
-        </w:rPr>
-        <w:tab/>
-      </w:r>
-      <w:r>
-        <w:rPr>
-          <w:b/>
-        </w:rPr>
-        <w:br/>
-      </w:r>
-      <w:r>
-        <w:t>A class to be used to hold the expiry date of the perishable items.</w:t>
-      </w:r>
-    </w:p>
-    <w:p>
-      <w:pPr>
-        <w:ind w:left="1440" w:hanging="1440"/>
-      </w:pPr>
+        <w:t>The client application</w:t>
+      </w:r>
+    </w:p>
+    <w:p/>
+    <w:p>
+      <w:r>
+        <w:t xml:space="preserve">The client application manages the </w:t>
+      </w:r>
       <w:proofErr w:type="spellStart"/>
       <w:r>
-        <w:rPr>
-          <w:b/>
-        </w:rPr>
-        <w:t>Error</w:t>
-      </w:r>
-      <w:r>
-        <w:rPr>
-          <w:b/>
-        </w:rPr>
-        <w:t>State</w:t>
+        <w:t>iGoods</w:t>
       </w:r>
       <w:proofErr w:type="spellEnd"/>
       <w:r>
-        <w:rPr>
-          <w:b/>
-        </w:rPr>
-        <w:tab/>
-      </w:r>
-      <w:r>
-        <w:rPr>
-          <w:b/>
-        </w:rPr>
-        <w:br/>
-      </w:r>
-      <w:r>
-        <w:t>A class to keep track of the error</w:t>
-      </w:r>
-      <w:r>
-        <w:t xml:space="preserve"> state of client code.</w:t>
-      </w:r>
-      <w:r>
-        <w:t xml:space="preserve"> </w:t>
-      </w:r>
-      <w:r>
-        <w:t xml:space="preserve">Errors may </w:t>
-      </w:r>
-      <w:r>
-        <w:t>occur during data entry and user interaction.</w:t>
-      </w:r>
-    </w:p>
-    <w:p>
-      <w:pPr>
-        <w:ind w:left="1440" w:hanging="1440"/>
-        <w:rPr>
-          <w:b/>
-        </w:rPr>
-      </w:pPr>
-      <w:r>
-        <w:rPr>
-          <w:b/>
-        </w:rPr>
-        <w:t>Product</w:t>
-      </w:r>
-      <w:r>
-        <w:rPr>
-          <w:b/>
-        </w:rPr>
-        <w:tab/>
-      </w:r>
-      <w:r>
-        <w:rPr>
-          <w:b/>
-        </w:rPr>
-        <w:br/>
-      </w:r>
-      <w:r>
-        <w:t xml:space="preserve">A class for </w:t>
-      </w:r>
-      <w:r>
-        <w:t xml:space="preserve">managing </w:t>
-      </w:r>
-      <w:r>
-        <w:t>non-perishable products.</w:t>
-      </w:r>
-    </w:p>
-    <w:p>
-      <w:pPr>
-        <w:ind w:left="1440" w:hanging="1440"/>
-      </w:pPr>
-      <w:r>
-        <w:rPr>
-          <w:b/>
-        </w:rPr>
-        <w:t>Perishable</w:t>
-      </w:r>
-      <w:r>
-        <w:rPr>
-          <w:b/>
-        </w:rPr>
-        <w:tab/>
-      </w:r>
-      <w:r>
-        <w:rPr>
-          <w:b/>
-        </w:rPr>
-        <w:br/>
-      </w:r>
-      <w:r>
-        <w:t xml:space="preserve">A class for </w:t>
-      </w:r>
-      <w:r>
-        <w:t xml:space="preserve">managing </w:t>
-      </w:r>
-      <w:r>
-        <w:t>perishable products</w:t>
-      </w:r>
-      <w:r>
-        <w:t>. This class</w:t>
-      </w:r>
-      <w:r>
-        <w:t xml:space="preserve"> inherits the structure of the “Product” class and manages an expiry date.</w:t>
-      </w:r>
-    </w:p>
-    <w:p>
-      <w:pPr>
-        <w:ind w:left="1440" w:hanging="1440"/>
-      </w:pPr>
-      <w:proofErr w:type="spellStart"/>
-      <w:proofErr w:type="gramStart"/>
-      <w:r>
-        <w:rPr>
-          <w:b/>
-        </w:rPr>
-        <w:t>i</w:t>
-      </w:r>
-      <w:r>
-        <w:rPr>
-          <w:b/>
-        </w:rPr>
-        <w:t>Product</w:t>
-      </w:r>
-      <w:proofErr w:type="spellEnd"/>
-      <w:proofErr w:type="gramEnd"/>
-      <w:r>
-        <w:rPr>
-          <w:b/>
-        </w:rPr>
-        <w:tab/>
-      </w:r>
-      <w:r>
-        <w:rPr>
-          <w:b/>
-        </w:rPr>
-        <w:br/>
-      </w:r>
-      <w:r>
-        <w:t>An</w:t>
-      </w:r>
-      <w:r>
-        <w:t xml:space="preserve"> interface </w:t>
-      </w:r>
-      <w:r>
-        <w:t xml:space="preserve">to the Product hierarchy. This interface exposes the features of the hierarchy available to the client application. </w:t>
-      </w:r>
-      <w:r>
-        <w:t>Any “</w:t>
-      </w:r>
-      <w:proofErr w:type="spellStart"/>
-      <w:r>
-        <w:t>i</w:t>
-      </w:r>
-      <w:r>
-        <w:t>Product</w:t>
-      </w:r>
-      <w:proofErr w:type="spellEnd"/>
-      <w:r>
-        <w:t xml:space="preserve">” </w:t>
-      </w:r>
-      <w:r>
-        <w:t xml:space="preserve">class </w:t>
-      </w:r>
-      <w:r>
-        <w:t>can</w:t>
+        <w:t xml:space="preserve"> and provides the user with options to </w:t>
       </w:r>
     </w:p>
     <w:p>
@@ -686,27 +591,11 @@
         <w:pStyle w:val="ListParagraph"/>
         <w:numPr>
           <w:ilvl w:val="0"/>
-          <w:numId w:val="21"/>
+          <w:numId w:val="23"/>
         </w:numPr>
-        <w:rPr>
-          <w:b/>
-        </w:rPr>
-      </w:pPr>
-      <w:r>
-        <w:lastRenderedPageBreak/>
-        <w:t xml:space="preserve">read </w:t>
-      </w:r>
-      <w:r>
-        <w:t xml:space="preserve">itself </w:t>
-      </w:r>
-      <w:r>
-        <w:t>from or write</w:t>
-      </w:r>
-      <w:r>
-        <w:t xml:space="preserve"> itself</w:t>
-      </w:r>
-      <w:r>
-        <w:t xml:space="preserve"> to the console</w:t>
+      </w:pPr>
+      <w:r>
+        <w:t>list the Goods</w:t>
       </w:r>
     </w:p>
     <w:p>
@@ -714,20 +603,11 @@
         <w:pStyle w:val="ListParagraph"/>
         <w:numPr>
           <w:ilvl w:val="0"/>
-          <w:numId w:val="21"/>
+          <w:numId w:val="23"/>
         </w:numPr>
-        <w:rPr>
-          <w:b/>
-        </w:rPr>
-      </w:pPr>
-      <w:r>
-        <w:t>save</w:t>
-      </w:r>
-      <w:r>
-        <w:t xml:space="preserve"> itself to or load itself</w:t>
-      </w:r>
-      <w:r>
-        <w:t xml:space="preserve"> from a text file</w:t>
+      </w:pPr>
+      <w:r>
+        <w:t>display details of a Good</w:t>
       </w:r>
     </w:p>
     <w:p>
@@ -735,14 +615,11 @@
         <w:pStyle w:val="ListParagraph"/>
         <w:numPr>
           <w:ilvl w:val="0"/>
-          <w:numId w:val="21"/>
+          <w:numId w:val="23"/>
         </w:numPr>
-        <w:rPr>
-          <w:b/>
-        </w:rPr>
-      </w:pPr>
-      <w:r>
-        <w:t>compare itself to a unique C-string identifier</w:t>
+      </w:pPr>
+      <w:r>
+        <w:t>add a Good</w:t>
       </w:r>
     </w:p>
     <w:p>
@@ -750,17 +627,11 @@
         <w:pStyle w:val="ListParagraph"/>
         <w:numPr>
           <w:ilvl w:val="0"/>
-          <w:numId w:val="21"/>
+          <w:numId w:val="23"/>
         </w:numPr>
-        <w:rPr>
-          <w:b/>
-        </w:rPr>
-      </w:pPr>
-      <w:r>
-        <w:t>determine if it is greater than another product in the collating sequence</w:t>
-      </w:r>
-      <w:r>
-        <w:t xml:space="preserve">  </w:t>
+      </w:pPr>
+      <w:r>
+        <w:t>add items of a Good</w:t>
       </w:r>
     </w:p>
     <w:p>
@@ -768,23 +639,11 @@
         <w:pStyle w:val="ListParagraph"/>
         <w:numPr>
           <w:ilvl w:val="0"/>
-          <w:numId w:val="21"/>
+          <w:numId w:val="23"/>
         </w:numPr>
-        <w:rPr>
-          <w:b/>
-        </w:rPr>
-      </w:pPr>
-      <w:r>
-        <w:t xml:space="preserve">report </w:t>
-      </w:r>
-      <w:r>
-        <w:t>the</w:t>
-      </w:r>
-      <w:r>
-        <w:t xml:space="preserve"> total cost</w:t>
-      </w:r>
-      <w:r>
-        <w:t xml:space="preserve"> of the items on hand</w:t>
+      </w:pPr>
+      <w:r>
+        <w:t>update the items of a Good</w:t>
       </w:r>
     </w:p>
     <w:p>
@@ -792,14 +651,11 @@
         <w:pStyle w:val="ListParagraph"/>
         <w:numPr>
           <w:ilvl w:val="0"/>
-          <w:numId w:val="21"/>
+          <w:numId w:val="23"/>
         </w:numPr>
-        <w:rPr>
-          <w:b/>
-        </w:rPr>
-      </w:pPr>
-      <w:r>
-        <w:t>describe itself</w:t>
+      </w:pPr>
+      <w:r>
+        <w:t>delete a Good</w:t>
       </w:r>
     </w:p>
     <w:p>
@@ -807,167 +663,12 @@
         <w:pStyle w:val="ListParagraph"/>
         <w:numPr>
           <w:ilvl w:val="0"/>
-          <w:numId w:val="21"/>
+          <w:numId w:val="23"/>
         </w:numPr>
-        <w:rPr>
-          <w:b/>
-        </w:rPr>
-      </w:pPr>
-      <w:r>
-        <w:t>update the quantity of the items on hand</w:t>
-      </w:r>
-    </w:p>
-    <w:p>
-      <w:pPr>
-        <w:pStyle w:val="ListParagraph"/>
-        <w:numPr>
-          <w:ilvl w:val="0"/>
-          <w:numId w:val="21"/>
-        </w:numPr>
-        <w:rPr>
-          <w:b/>
-        </w:rPr>
-      </w:pPr>
-      <w:r>
-        <w:t>report its quantity of the items on hand</w:t>
-      </w:r>
-    </w:p>
-    <w:p>
-      <w:pPr>
-        <w:pStyle w:val="ListParagraph"/>
-        <w:numPr>
-          <w:ilvl w:val="0"/>
-          <w:numId w:val="21"/>
-        </w:numPr>
-        <w:rPr>
-          <w:b/>
-        </w:rPr>
-      </w:pPr>
-      <w:r>
-        <w:t>report the quantity of items needed</w:t>
-      </w:r>
-    </w:p>
-    <w:p>
-      <w:pPr>
-        <w:pStyle w:val="ListParagraph"/>
-        <w:numPr>
-          <w:ilvl w:val="0"/>
-          <w:numId w:val="21"/>
-        </w:numPr>
-        <w:rPr>
-          <w:b/>
-        </w:rPr>
-      </w:pPr>
-      <w:r>
-        <w:t>accept a number of items</w:t>
-      </w:r>
-    </w:p>
-    <w:p>
-      <w:pPr>
-        <w:ind w:left="1440"/>
-      </w:pPr>
-      <w:r>
-        <w:t>Using this class</w:t>
-      </w:r>
-      <w:r>
-        <w:t xml:space="preserve">, the </w:t>
-      </w:r>
-      <w:r>
-        <w:t xml:space="preserve">client </w:t>
-      </w:r>
-      <w:r>
-        <w:t>application can</w:t>
-      </w:r>
-      <w:r>
-        <w:t xml:space="preserve"> </w:t>
-      </w:r>
-    </w:p>
-    <w:p>
-      <w:pPr>
-        <w:pStyle w:val="ListParagraph"/>
-        <w:numPr>
-          <w:ilvl w:val="0"/>
-          <w:numId w:val="22"/>
-        </w:numPr>
-      </w:pPr>
-      <w:r>
-        <w:t>save</w:t>
-      </w:r>
-      <w:r>
-        <w:t xml:space="preserve"> its set of </w:t>
-      </w:r>
-      <w:proofErr w:type="spellStart"/>
-      <w:r>
-        <w:t>i</w:t>
-      </w:r>
-      <w:r>
-        <w:t>Products</w:t>
-      </w:r>
-      <w:proofErr w:type="spellEnd"/>
-      <w:r>
-        <w:t xml:space="preserve"> </w:t>
-      </w:r>
-      <w:r>
-        <w:t>to</w:t>
-      </w:r>
-      <w:r>
-        <w:t xml:space="preserve"> a file and retrieve</w:t>
-      </w:r>
-      <w:r>
-        <w:t xml:space="preserve"> that set</w:t>
-      </w:r>
-      <w:r>
-        <w:t xml:space="preserve"> later</w:t>
-      </w:r>
-    </w:p>
-    <w:p>
-      <w:pPr>
-        <w:pStyle w:val="ListParagraph"/>
-        <w:numPr>
-          <w:ilvl w:val="0"/>
-          <w:numId w:val="22"/>
-        </w:numPr>
-      </w:pPr>
-      <w:r>
-        <w:t xml:space="preserve">read </w:t>
-      </w:r>
-      <w:r>
-        <w:t xml:space="preserve">individual item specifications from </w:t>
-      </w:r>
-      <w:r>
-        <w:t xml:space="preserve">the </w:t>
-      </w:r>
-      <w:r>
-        <w:t>keyboard</w:t>
-      </w:r>
-      <w:r>
-        <w:t xml:space="preserve"> </w:t>
-      </w:r>
-      <w:r>
-        <w:t>and display them on the screen</w:t>
-      </w:r>
-    </w:p>
-    <w:p>
-      <w:pPr>
-        <w:pStyle w:val="ListParagraph"/>
-        <w:numPr>
-          <w:ilvl w:val="0"/>
-          <w:numId w:val="22"/>
-        </w:numPr>
-      </w:pPr>
-      <w:r>
-        <w:t>update information regarding the number of each product on hand</w:t>
-      </w:r>
-      <w:r>
-        <w:t xml:space="preserve"> </w:t>
-      </w:r>
-    </w:p>
-    <w:p>
-      <w:pPr>
-        <w:rPr>
-          <w:b/>
-        </w:rPr>
-      </w:pPr>
+      </w:pPr>
+      <w:r>
+        <w:t>sort the set of Goods</w:t>
+      </w:r>
     </w:p>
     <w:p>
       <w:pPr>
@@ -983,7 +684,10 @@
           <w:lang w:val="en-US"/>
         </w:rPr>
       </w:pPr>
-      <w:r>
+    </w:p>
+    <w:p>
+      <w:pPr>
+        <w:spacing w:line="259" w:lineRule="auto"/>
         <w:rPr>
           <w:rFonts w:asciiTheme="minorBidi" w:eastAsia="Times New Roman" w:hAnsiTheme="minorBidi"/>
           <w:b/>
@@ -994,137 +698,8 @@
           <w:szCs w:val="27"/>
           <w:lang w:val="en-US"/>
         </w:rPr>
-        <w:t>The client application</w:t>
-      </w:r>
-    </w:p>
-    <w:p/>
-    <w:p>
-      <w:r>
-        <w:t xml:space="preserve">The </w:t>
-      </w:r>
-      <w:r>
-        <w:t>client</w:t>
-      </w:r>
-      <w:r>
-        <w:t xml:space="preserve"> application manage</w:t>
-      </w:r>
-      <w:r>
-        <w:t xml:space="preserve">s the </w:t>
-      </w:r>
-      <w:proofErr w:type="spellStart"/>
-      <w:r>
-        <w:t>i</w:t>
-      </w:r>
-      <w:r>
-        <w:t>Products</w:t>
-      </w:r>
-      <w:proofErr w:type="spellEnd"/>
-      <w:r>
-        <w:t xml:space="preserve"> and</w:t>
-      </w:r>
-      <w:r>
-        <w:t xml:space="preserve"> provides the user with </w:t>
-      </w:r>
-      <w:r>
-        <w:t>options</w:t>
-      </w:r>
-      <w:r>
-        <w:t xml:space="preserve"> to </w:t>
-      </w:r>
-    </w:p>
-    <w:p>
-      <w:pPr>
-        <w:pStyle w:val="ListParagraph"/>
-        <w:numPr>
-          <w:ilvl w:val="0"/>
-          <w:numId w:val="23"/>
-        </w:numPr>
-      </w:pPr>
-      <w:r>
-        <w:t>list</w:t>
-      </w:r>
-      <w:r>
-        <w:t xml:space="preserve"> the Products</w:t>
-      </w:r>
-    </w:p>
-    <w:p>
-      <w:pPr>
-        <w:pStyle w:val="ListParagraph"/>
-        <w:numPr>
-          <w:ilvl w:val="0"/>
-          <w:numId w:val="23"/>
-        </w:numPr>
-      </w:pPr>
-      <w:r>
-        <w:t>display details of a Product</w:t>
-      </w:r>
-    </w:p>
-    <w:p>
-      <w:pPr>
-        <w:pStyle w:val="ListParagraph"/>
-        <w:numPr>
-          <w:ilvl w:val="0"/>
-          <w:numId w:val="23"/>
-        </w:numPr>
-      </w:pPr>
-      <w:r>
-        <w:t xml:space="preserve">add </w:t>
-      </w:r>
-      <w:r>
-        <w:t>a Product</w:t>
-      </w:r>
-    </w:p>
-    <w:p>
-      <w:pPr>
-        <w:pStyle w:val="ListParagraph"/>
-        <w:numPr>
-          <w:ilvl w:val="0"/>
-          <w:numId w:val="23"/>
-        </w:numPr>
-      </w:pPr>
-      <w:r>
-        <w:t>add items of a Product</w:t>
-      </w:r>
-    </w:p>
-    <w:p>
-      <w:pPr>
-        <w:pStyle w:val="ListParagraph"/>
-        <w:numPr>
-          <w:ilvl w:val="0"/>
-          <w:numId w:val="23"/>
-        </w:numPr>
-      </w:pPr>
-      <w:r>
-        <w:t>update the items of a Product</w:t>
-      </w:r>
-    </w:p>
-    <w:p>
-      <w:pPr>
-        <w:pStyle w:val="ListParagraph"/>
-        <w:numPr>
-          <w:ilvl w:val="0"/>
-          <w:numId w:val="23"/>
-        </w:numPr>
-      </w:pPr>
-      <w:r>
-        <w:t>delete a Product</w:t>
-      </w:r>
-    </w:p>
-    <w:p>
-      <w:pPr>
-        <w:pStyle w:val="ListParagraph"/>
-        <w:numPr>
-          <w:ilvl w:val="0"/>
-          <w:numId w:val="23"/>
-        </w:numPr>
-      </w:pPr>
-      <w:r>
-        <w:t>sort the set of Products</w:t>
-      </w:r>
-    </w:p>
-    <w:p>
-      <w:pPr>
-        <w:spacing w:after="0" w:line="240" w:lineRule="auto"/>
+      </w:pPr>
+      <w:r>
         <w:rPr>
           <w:rFonts w:asciiTheme="minorBidi" w:eastAsia="Times New Roman" w:hAnsiTheme="minorBidi"/>
           <w:b/>
@@ -1135,11 +710,12 @@
           <w:szCs w:val="27"/>
           <w:lang w:val="en-US"/>
         </w:rPr>
-      </w:pPr>
-    </w:p>
-    <w:p>
-      <w:pPr>
-        <w:spacing w:line="259" w:lineRule="auto"/>
+        <w:br w:type="page"/>
+      </w:r>
+    </w:p>
+    <w:p>
+      <w:pPr>
+        <w:spacing w:after="0" w:line="240" w:lineRule="auto"/>
         <w:rPr>
           <w:rFonts w:asciiTheme="minorBidi" w:eastAsia="Times New Roman" w:hAnsiTheme="minorBidi"/>
           <w:b/>
@@ -1162,36 +738,8 @@
           <w:szCs w:val="27"/>
           <w:lang w:val="en-US"/>
         </w:rPr>
-        <w:br w:type="page"/>
-      </w:r>
-    </w:p>
-    <w:p>
-      <w:pPr>
-        <w:spacing w:after="0" w:line="240" w:lineRule="auto"/>
-        <w:rPr>
-          <w:rFonts w:asciiTheme="minorBidi" w:eastAsia="Times New Roman" w:hAnsiTheme="minorBidi"/>
-          <w:b/>
-          <w:bCs/>
-          <w:caps/>
-          <w:color w:val="4599B1"/>
-          <w:sz w:val="27"/>
-          <w:szCs w:val="27"/>
-          <w:lang w:val="en-US"/>
-        </w:rPr>
-      </w:pPr>
-      <w:r>
-        <w:rPr>
-          <w:rFonts w:asciiTheme="minorBidi" w:eastAsia="Times New Roman" w:hAnsiTheme="minorBidi"/>
-          <w:b/>
-          <w:bCs/>
-          <w:caps/>
-          <w:color w:val="4599B1"/>
-          <w:sz w:val="27"/>
-          <w:szCs w:val="27"/>
-          <w:lang w:val="en-US"/>
-        </w:rPr>
         <w:lastRenderedPageBreak/>
-        <w:t>Project Class Diagram</w:t>
+        <w:t>PROJECT Class Diagram</w:t>
       </w:r>
     </w:p>
     <w:p>
@@ -1236,10 +784,10 @@
           <w:lang w:val="en-US"/>
         </w:rPr>
         <w:drawing>
-          <wp:inline distT="0" distB="0" distL="0" distR="0" wp14:anchorId="1A4EDF08" wp14:editId="46AF98FC">
-            <wp:extent cx="3886537" cy="3124471"/>
-            <wp:effectExtent l="0" t="0" r="0" b="0"/>
-            <wp:docPr id="1" name="Picture 1"/>
+          <wp:inline distT="0" distB="0" distL="0" distR="0" wp14:anchorId="45C616D4" wp14:editId="5B66A26F">
+            <wp:extent cx="3383573" cy="3345470"/>
+            <wp:effectExtent l="0" t="0" r="7620" b="7620"/>
+            <wp:docPr id="2" name="Picture 2"/>
             <wp:cNvGraphicFramePr>
               <a:graphicFrameLocks xmlns:a="http://schemas.openxmlformats.org/drawingml/2006/main" noChangeAspect="1"/>
             </wp:cNvGraphicFramePr>
@@ -1247,7 +795,7 @@
               <a:graphicData uri="http://schemas.openxmlformats.org/drawingml/2006/picture">
                 <pic:pic xmlns:pic="http://schemas.openxmlformats.org/drawingml/2006/picture">
                   <pic:nvPicPr>
-                    <pic:cNvPr id="1" name="Class Diagram.png"/>
+                    <pic:cNvPr id="2" name="Class Diagram.png"/>
                     <pic:cNvPicPr/>
                   </pic:nvPicPr>
                   <pic:blipFill>
@@ -1265,7 +813,7 @@
                   <pic:spPr>
                     <a:xfrm>
                       <a:off x="0" y="0"/>
-                      <a:ext cx="3886537" cy="3124471"/>
+                      <a:ext cx="3383573" cy="3345470"/>
                     </a:xfrm>
                     <a:prstGeom prst="rect">
                       <a:avLst/>
@@ -1333,7 +881,20 @@
           <w:szCs w:val="27"/>
           <w:lang w:val="en-US"/>
         </w:rPr>
-        <w:t>Project Development Process</w:t>
+        <w:t>PROJECT</w:t>
+      </w:r>
+      <w:r>
+        <w:rPr>
+          <w:rFonts w:asciiTheme="minorBidi" w:eastAsia="Times New Roman" w:hAnsiTheme="minorBidi"/>
+          <w:b/>
+          <w:bCs/>
+          <w:caps/>
+          <w:color w:val="4599B1"/>
+          <w:sz w:val="27"/>
+          <w:szCs w:val="27"/>
+          <w:lang w:val="en-US"/>
+        </w:rPr>
+        <w:t xml:space="preserve"> Development Process</w:t>
       </w:r>
     </w:p>
     <w:p>
@@ -1343,49 +904,7 @@
     </w:p>
     <w:p>
       <w:r>
-        <w:t xml:space="preserve">The Development process </w:t>
-      </w:r>
-      <w:r>
-        <w:t xml:space="preserve">of the project </w:t>
-      </w:r>
-      <w:r>
-        <w:t>consists of</w:t>
-      </w:r>
-      <w:r>
-        <w:t xml:space="preserve"> </w:t>
-      </w:r>
-      <w:r>
-        <w:t>5</w:t>
-      </w:r>
-      <w:r>
-        <w:t xml:space="preserve"> milestones and therefore </w:t>
-      </w:r>
-      <w:r>
-        <w:t>5</w:t>
-      </w:r>
-      <w:r>
-        <w:t xml:space="preserve"> deliverables. Shortly before the due date of each deliverable a tester program and a script will be provided </w:t>
-      </w:r>
-      <w:r>
-        <w:t>for</w:t>
-      </w:r>
-      <w:r>
-        <w:t xml:space="preserve"> test</w:t>
-      </w:r>
-      <w:r>
-        <w:t>ing</w:t>
-      </w:r>
-      <w:r>
-        <w:t xml:space="preserve"> and submit</w:t>
-      </w:r>
-      <w:r>
-        <w:t>ting the deliverable</w:t>
-      </w:r>
-      <w:r>
-        <w:t xml:space="preserve">. </w:t>
-      </w:r>
-      <w:r>
-        <w:t>The approximate schedule for deliverables is as follows</w:t>
+        <w:t>The Development process of the project consists of 5 milestones and therefore 5 deliverables. Shortly before the due date of each deliverable a tester program and a script will be provided for testing and submitting the deliverable. The approximate schedule for deliverables is as follows</w:t>
       </w:r>
     </w:p>
     <w:p>
@@ -1398,7 +917,7 @@
         <w:spacing w:line="254" w:lineRule="auto"/>
       </w:pPr>
       <w:r>
-        <w:t>Due Dates</w:t>
+        <w:t>Due Dates (at 11:59pm on each day)</w:t>
       </w:r>
     </w:p>
     <w:p>
@@ -1412,23 +931,20 @@
         <w:ind w:left="1080"/>
       </w:pPr>
       <w:r>
-        <w:t xml:space="preserve">The Date class   </w:t>
+        <w:t xml:space="preserve">The Date module   </w:t>
       </w:r>
       <w:r>
         <w:tab/>
       </w:r>
       <w:r>
         <w:tab/>
-      </w:r>
-      <w:r>
-        <w:tab/>
-        <w:t>Due: July 13</w:t>
+        <w:t>Due: November 2</w:t>
       </w:r>
       <w:r>
         <w:rPr>
           <w:vertAlign w:val="superscript"/>
         </w:rPr>
-        <w:t>th</w:t>
+        <w:t>nd</w:t>
       </w:r>
       <w:r>
         <w:t xml:space="preserve">,  11 days </w:t>
@@ -1445,22 +961,17 @@
         <w:ind w:left="1080"/>
       </w:pPr>
       <w:r>
-        <w:t xml:space="preserve">The </w:t>
-      </w:r>
-      <w:proofErr w:type="spellStart"/>
-      <w:r>
-        <w:t>ErrorState</w:t>
-      </w:r>
-      <w:proofErr w:type="spellEnd"/>
-      <w:r>
-        <w:t xml:space="preserve"> class</w:t>
+        <w:t>The Error module</w:t>
       </w:r>
       <w:r>
         <w:tab/>
       </w:r>
       <w:r>
         <w:tab/>
-        <w:t>Due: July 20</w:t>
+      </w:r>
+      <w:r>
+        <w:tab/>
+        <w:t>Due: November 9</w:t>
       </w:r>
       <w:r>
         <w:rPr>
@@ -1483,14 +994,17 @@
         <w:ind w:left="1080"/>
       </w:pPr>
       <w:r>
-        <w:t xml:space="preserve">The Product class    </w:t>
+        <w:t>The Good module</w:t>
       </w:r>
       <w:r>
         <w:tab/>
       </w:r>
       <w:r>
         <w:tab/>
-        <w:t>Due: August 1</w:t>
+      </w:r>
+      <w:r>
+        <w:tab/>
+        <w:t>Due: November 21</w:t>
       </w:r>
       <w:r>
         <w:rPr>
@@ -1513,22 +1027,14 @@
         <w:ind w:left="1080"/>
       </w:pPr>
       <w:r>
-        <w:t xml:space="preserve">The </w:t>
-      </w:r>
-      <w:proofErr w:type="spellStart"/>
-      <w:r>
-        <w:t>iProduct</w:t>
-      </w:r>
-      <w:proofErr w:type="spellEnd"/>
-      <w:r>
-        <w:t xml:space="preserve"> interface   </w:t>
+        <w:t xml:space="preserve">The iGood interface   </w:t>
       </w:r>
       <w:r>
         <w:tab/>
       </w:r>
       <w:r>
         <w:tab/>
-        <w:t>Due: August 3</w:t>
+        <w:t>Due: November 23</w:t>
       </w:r>
       <w:r>
         <w:rPr>
@@ -1537,7 +1043,7 @@
         <w:t>rd</w:t>
       </w:r>
       <w:r>
-        <w:t xml:space="preserve">, 1 day </w:t>
+        <w:t xml:space="preserve">, 2 days </w:t>
       </w:r>
     </w:p>
     <w:p>
@@ -1551,14 +1057,14 @@
         <w:ind w:left="1080"/>
       </w:pPr>
       <w:r>
-        <w:t>The Perishable class</w:t>
+        <w:t>The Perishable module</w:t>
       </w:r>
       <w:r>
         <w:tab/>
       </w:r>
       <w:r>
         <w:tab/>
-        <w:t>Due: August 8</w:t>
+        <w:t>Due: November 28</w:t>
       </w:r>
       <w:r>
         <w:rPr>
@@ -1574,8 +1080,6 @@
       <w:pPr>
         <w:spacing w:line="240" w:lineRule="auto"/>
       </w:pPr>
-      <w:bookmarkStart w:id="0" w:name="_GoBack"/>
-      <w:bookmarkEnd w:id="0"/>
     </w:p>
     <w:p>
       <w:pPr>
@@ -1638,7 +1142,7 @@
           <w:lang w:eastAsia="en-CA"/>
         </w:rPr>
         <w:lastRenderedPageBreak/>
-        <w:t>General Project Submission</w:t>
+        <w:t>Submission INSTRUCTIONS</w:t>
       </w:r>
     </w:p>
     <w:p>
@@ -1690,164 +1194,61 @@
         <w:rPr>
           <w:highlight w:val="white"/>
         </w:rPr>
-        <w:t xml:space="preserve">Note that at the end of the semester you </w:t>
-      </w:r>
-      <w:r>
-        <w:rPr>
-          <w:b/>
-          <w:highlight w:val="white"/>
-        </w:rPr>
-        <w:t>MUST submit a fully functional project to pass this subject</w:t>
-      </w:r>
-      <w:r>
-        <w:rPr>
-          <w:highlight w:val="white"/>
-        </w:rPr>
-        <w:t>. If you fail to do so</w:t>
-      </w:r>
-      <w:r>
-        <w:rPr>
-          <w:highlight w:val="white"/>
-        </w:rPr>
-        <w:t>,</w:t>
-      </w:r>
-      <w:r>
-        <w:rPr>
-          <w:highlight w:val="white"/>
-        </w:rPr>
-        <w:t xml:space="preserve"> you will fail the subject.  If </w:t>
-      </w:r>
-      <w:r>
-        <w:rPr>
-          <w:highlight w:val="white"/>
-        </w:rPr>
-        <w:t xml:space="preserve">you do not complete </w:t>
-      </w:r>
-      <w:r>
-        <w:rPr>
-          <w:highlight w:val="white"/>
-        </w:rPr>
-        <w:t xml:space="preserve">the final milestone </w:t>
-      </w:r>
-      <w:r>
-        <w:rPr>
-          <w:highlight w:val="white"/>
-        </w:rPr>
-        <w:t xml:space="preserve">by the end of the semester and your total average, without </w:t>
-      </w:r>
-      <w:r>
-        <w:rPr>
-          <w:highlight w:val="white"/>
-        </w:rPr>
-        <w:t>your</w:t>
-      </w:r>
-      <w:r>
-        <w:rPr>
-          <w:highlight w:val="white"/>
-        </w:rPr>
-        <w:t xml:space="preserve"> project’s mark, is above 50</w:t>
-      </w:r>
-      <w:r>
-        <w:rPr>
-          <w:highlight w:val="white"/>
-        </w:rPr>
-        <w:t>%</w:t>
-      </w:r>
-      <w:r>
-        <w:rPr>
-          <w:highlight w:val="white"/>
-        </w:rPr>
-        <w:t xml:space="preserve">, your professor may </w:t>
-      </w:r>
-      <w:r>
-        <w:rPr>
-          <w:highlight w:val="white"/>
-        </w:rPr>
-        <w:t>record an</w:t>
-      </w:r>
-      <w:r>
-        <w:rPr>
-          <w:highlight w:val="white"/>
-        </w:rPr>
-        <w:t xml:space="preserve"> “INC” (incomplete mark) for the </w:t>
-      </w:r>
-      <w:r>
-        <w:rPr>
-          <w:highlight w:val="white"/>
-        </w:rPr>
-        <w:t>subject</w:t>
-      </w:r>
-      <w:r>
-        <w:rPr>
-          <w:highlight w:val="white"/>
-        </w:rPr>
-        <w:t xml:space="preserve">. </w:t>
-      </w:r>
-      <w:r>
-        <w:rPr>
-          <w:highlight w:val="white"/>
-        </w:rPr>
-        <w:t>With the release of</w:t>
-      </w:r>
-      <w:r>
-        <w:rPr>
-          <w:highlight w:val="white"/>
-        </w:rPr>
-        <w:t xml:space="preserve"> your transcript you will receive a new due date </w:t>
-      </w:r>
-      <w:r>
-        <w:rPr>
-          <w:highlight w:val="white"/>
-        </w:rPr>
-        <w:t>for</w:t>
-      </w:r>
-      <w:r>
-        <w:rPr>
-          <w:highlight w:val="white"/>
-        </w:rPr>
-        <w:t xml:space="preserve"> complet</w:t>
-      </w:r>
-      <w:r>
-        <w:rPr>
-          <w:highlight w:val="white"/>
-        </w:rPr>
-        <w:t>ion of</w:t>
-      </w:r>
-      <w:r>
-        <w:rPr>
-          <w:highlight w:val="white"/>
-        </w:rPr>
-        <w:t xml:space="preserve"> your project</w:t>
-      </w:r>
-      <w:r>
-        <w:rPr>
-          <w:highlight w:val="white"/>
-        </w:rPr>
-        <w:t>. The maximum project mark that you will receive for completing the project after the original due date</w:t>
-      </w:r>
-      <w:r>
-        <w:rPr>
-          <w:highlight w:val="white"/>
-        </w:rPr>
-        <w:t xml:space="preserve"> </w:t>
-      </w:r>
-      <w:r>
-        <w:rPr>
-          <w:highlight w:val="white"/>
-        </w:rPr>
-        <w:t xml:space="preserve">will be </w:t>
-      </w:r>
-      <w:r>
-        <w:rPr>
-          <w:highlight w:val="white"/>
-        </w:rPr>
-        <w:t xml:space="preserve">“49%” </w:t>
-      </w:r>
-      <w:r>
-        <w:rPr>
-          <w:highlight w:val="white"/>
-        </w:rPr>
-        <w:t xml:space="preserve">of the project mark allocated on the subject outline. </w:t>
+        <w:t xml:space="preserve">Note that by the end of the semester you </w:t>
+      </w:r>
+      <w:r>
+        <w:rPr>
+          <w:b/>
+          <w:highlight w:val="white"/>
+        </w:rPr>
+        <w:t xml:space="preserve">MUST </w:t>
+      </w:r>
+      <w:r>
+        <w:rPr>
+          <w:b/>
+          <w:highlight w:val="white"/>
+        </w:rPr>
+        <w:t xml:space="preserve">have </w:t>
+      </w:r>
+      <w:r>
+        <w:rPr>
+          <w:b/>
+          <w:highlight w:val="white"/>
+        </w:rPr>
+        <w:t>submit</w:t>
+      </w:r>
+      <w:r>
+        <w:rPr>
+          <w:b/>
+          <w:highlight w:val="white"/>
+        </w:rPr>
+        <w:t>ted</w:t>
+      </w:r>
+      <w:r>
+        <w:rPr>
+          <w:b/>
+          <w:highlight w:val="white"/>
+        </w:rPr>
+        <w:t xml:space="preserve"> a fully functional project to pass this subject</w:t>
+      </w:r>
+      <w:r>
+        <w:rPr>
+          <w:highlight w:val="white"/>
+        </w:rPr>
+        <w:t xml:space="preserve">. If you fail to do so, you will fail the subject.  If you do not complete the final milestone by the end of the semester and your total average, without your project’s mark, is above 50%, your professor </w:t>
+      </w:r>
+      <w:r>
+        <w:rPr>
+          <w:i/>
+          <w:highlight w:val="white"/>
+        </w:rPr>
+        <w:t>may</w:t>
+      </w:r>
+      <w:r>
+        <w:rPr>
+          <w:highlight w:val="white"/>
+        </w:rPr>
+        <w:t xml:space="preserve"> record an “INC” (incomplete mark) for the subject. With the release of your transcript you will receive a new due date for completion of your project. The maximum project mark that you will receive for completing the project after the original due date will be “49%” of the project mark allocated on the subject outline. </w:t>
       </w:r>
     </w:p>
     <w:p>
@@ -1900,28 +1301,7 @@
     </w:p>
     <w:p>
       <w:r>
-        <w:t xml:space="preserve">Each class </w:t>
-      </w:r>
-      <w:r>
-        <w:t>has</w:t>
-      </w:r>
-      <w:r>
-        <w:t xml:space="preserve"> its own header </w:t>
-      </w:r>
-      <w:r>
-        <w:t xml:space="preserve">(.h) </w:t>
-      </w:r>
-      <w:r>
-        <w:t>file and</w:t>
-      </w:r>
-      <w:r>
-        <w:t xml:space="preserve"> its own implementation</w:t>
-      </w:r>
-      <w:r>
-        <w:t xml:space="preserve"> </w:t>
-      </w:r>
-      <w:r>
-        <w:t>(.</w:t>
+        <w:t>Each class belongs to its own module. Each module has its own header (.h) file and its own implementation (.</w:t>
       </w:r>
       <w:proofErr w:type="spellStart"/>
       <w:r>
@@ -1929,28 +1309,13 @@
       </w:r>
       <w:proofErr w:type="spellEnd"/>
       <w:r>
-        <w:t>)</w:t>
-      </w:r>
-      <w:r>
-        <w:t xml:space="preserve"> file.  The name of </w:t>
-      </w:r>
-      <w:r>
-        <w:t>each file is the name of its class</w:t>
-      </w:r>
-      <w:r>
-        <w:t>.</w:t>
-      </w:r>
-    </w:p>
-    <w:p>
-      <w:r>
-        <w:t xml:space="preserve"> </w:t>
-      </w:r>
-      <w:r>
-        <w:t xml:space="preserve"> </w:t>
-      </w:r>
+        <w:t>) file.  The name of each file without the extension is the name of its class.</w:t>
+      </w:r>
+    </w:p>
+    <w:p>
       <w:r>
         <w:br/>
-        <w:t xml:space="preserve">Example: Class </w:t>
+        <w:t xml:space="preserve">Example: The </w:t>
       </w:r>
       <w:r>
         <w:rPr>
@@ -1960,13 +1325,7 @@
         <w:t>Date</w:t>
       </w:r>
       <w:r>
-        <w:t xml:space="preserve"> </w:t>
-      </w:r>
-      <w:r>
-        <w:t>is defined in</w:t>
-      </w:r>
-      <w:r>
-        <w:t xml:space="preserve"> two files: </w:t>
+        <w:t xml:space="preserve"> module is defined in two files: </w:t>
       </w:r>
       <w:proofErr w:type="spellStart"/>
       <w:r>
@@ -1990,28 +1349,7 @@
     </w:p>
     <w:p>
       <w:r>
-        <w:t>A</w:t>
-      </w:r>
-      <w:r>
-        <w:t xml:space="preserve">ll </w:t>
-      </w:r>
-      <w:r>
-        <w:t xml:space="preserve">of </w:t>
-      </w:r>
-      <w:r>
-        <w:t>the code developed for this application should be</w:t>
-      </w:r>
-      <w:r>
-        <w:t xml:space="preserve"> enclosed</w:t>
-      </w:r>
-      <w:r>
-        <w:t xml:space="preserve"> in</w:t>
-      </w:r>
-      <w:r>
-        <w:t xml:space="preserve"> the</w:t>
-      </w:r>
-      <w:r>
-        <w:t xml:space="preserve"> </w:t>
+        <w:t xml:space="preserve">All the code developed for this application belongs to the </w:t>
       </w:r>
       <w:r>
         <w:rPr>
@@ -2019,16 +1357,11 @@
           <w:b/>
           <w:bCs/>
         </w:rPr>
-        <w:t>AMA</w:t>
+        <w:t>aid</w:t>
       </w:r>
       <w:r>
         <w:t xml:space="preserve"> namespace. </w:t>
       </w:r>
-    </w:p>
-    <w:p>
-      <w:pPr>
-        <w:ind w:left="720"/>
-      </w:pPr>
     </w:p>
     <w:p>
       <w:pPr>
@@ -2110,9 +1443,12 @@
           <w:szCs w:val="27"/>
           <w:lang w:val="en-US"/>
         </w:rPr>
-        <w:t>STATE</w:t>
-      </w:r>
-      <w:r>
+        <w:t>MODULE</w:t>
+      </w:r>
+    </w:p>
+    <w:p>
+      <w:pPr>
+        <w:spacing w:after="0" w:line="240" w:lineRule="auto"/>
         <w:rPr>
           <w:rFonts w:asciiTheme="minorBidi" w:eastAsia="Times New Roman" w:hAnsiTheme="minorBidi"/>
           <w:b/>
@@ -2123,22 +1459,6 @@
           <w:szCs w:val="27"/>
           <w:lang w:val="en-US"/>
         </w:rPr>
-        <w:t xml:space="preserve"> CLASS</w:t>
-      </w:r>
-    </w:p>
-    <w:p>
-      <w:pPr>
-        <w:spacing w:after="0" w:line="240" w:lineRule="auto"/>
-        <w:rPr>
-          <w:rFonts w:asciiTheme="minorBidi" w:eastAsia="Times New Roman" w:hAnsiTheme="minorBidi"/>
-          <w:b/>
-          <w:bCs/>
-          <w:caps/>
-          <w:color w:val="4599B1"/>
-          <w:sz w:val="27"/>
-          <w:szCs w:val="27"/>
-          <w:lang w:val="en-US"/>
-        </w:rPr>
       </w:pPr>
     </w:p>
     <w:p>
@@ -2155,7 +1475,6 @@
         </w:rPr>
         <w:t xml:space="preserve">The </w:t>
       </w:r>
-      <w:proofErr w:type="spellStart"/>
       <w:r>
         <w:rPr>
           <w:rFonts w:ascii="Consolas" w:hAnsi="Consolas" w:cs="Consolas"/>
@@ -2166,17 +1485,6 @@
         </w:rPr>
         <w:t>Error</w:t>
       </w:r>
-      <w:r>
-        <w:rPr>
-          <w:rFonts w:ascii="Consolas" w:hAnsi="Consolas" w:cs="Consolas"/>
-          <w:b/>
-          <w:color w:val="2B91AF"/>
-          <w:sz w:val="22"/>
-          <w:highlight w:val="white"/>
-        </w:rPr>
-        <w:t>State</w:t>
-      </w:r>
-      <w:proofErr w:type="spellEnd"/>
       <w:r>
         <w:rPr>
           <w:highlight w:val="white"/>
@@ -2284,7 +1592,6 @@
         </w:rPr>
         <w:t xml:space="preserve"> an </w:t>
       </w:r>
-      <w:proofErr w:type="spellStart"/>
       <w:r>
         <w:rPr>
           <w:rFonts w:ascii="Consolas" w:hAnsi="Consolas" w:cs="Consolas"/>
@@ -2297,15 +1604,86 @@
       </w:r>
       <w:r>
         <w:rPr>
+          <w:highlight w:val="white"/>
+        </w:rPr>
+        <w:t xml:space="preserve"> </w:t>
+      </w:r>
+      <w:r>
+        <w:rPr>
+          <w:highlight w:val="white"/>
+        </w:rPr>
+        <w:t>object</w:t>
+      </w:r>
+      <w:r>
+        <w:rPr>
+          <w:highlight w:val="white"/>
+        </w:rPr>
+        <w:t>.</w:t>
+      </w:r>
+      <w:r>
+        <w:rPr>
+          <w:highlight w:val="white"/>
+        </w:rPr>
+        <w:t xml:space="preserve"> </w:t>
+      </w:r>
+      <w:r>
+        <w:rPr>
+          <w:highlight w:val="white"/>
+        </w:rPr>
+        <w:t>I</w:t>
+      </w:r>
+      <w:r>
+        <w:rPr>
+          <w:highlight w:val="white"/>
+        </w:rPr>
+        <w:t xml:space="preserve">f </w:t>
+      </w:r>
+      <w:r>
+        <w:rPr>
+          <w:highlight w:val="white"/>
+        </w:rPr>
+        <w:t>a</w:t>
+      </w:r>
+      <w:r>
+        <w:rPr>
+          <w:highlight w:val="white"/>
+        </w:rPr>
+        <w:t xml:space="preserve"> client encounters an error, </w:t>
+      </w:r>
+      <w:r>
+        <w:rPr>
+          <w:highlight w:val="white"/>
+        </w:rPr>
+        <w:t>the client</w:t>
+      </w:r>
+      <w:r>
+        <w:rPr>
+          <w:highlight w:val="white"/>
+        </w:rPr>
+        <w:t xml:space="preserve"> can set </w:t>
+      </w:r>
+      <w:r>
+        <w:rPr>
+          <w:highlight w:val="white"/>
+        </w:rPr>
+        <w:t>its</w:t>
+      </w:r>
+      <w:r>
+        <w:rPr>
+          <w:highlight w:val="white"/>
+        </w:rPr>
+        <w:t xml:space="preserve"> </w:t>
+      </w:r>
+      <w:r>
+        <w:rPr>
           <w:rFonts w:ascii="Consolas" w:hAnsi="Consolas" w:cs="Consolas"/>
           <w:b/>
           <w:color w:val="2B91AF"/>
           <w:sz w:val="22"/>
           <w:highlight w:val="white"/>
         </w:rPr>
-        <w:t>State</w:t>
-      </w:r>
-      <w:proofErr w:type="spellEnd"/>
+        <w:t>Error</w:t>
+      </w:r>
       <w:r>
         <w:rPr>
           <w:highlight w:val="white"/>
@@ -2316,13 +1694,25 @@
         <w:rPr>
           <w:highlight w:val="white"/>
         </w:rPr>
-        <w:t>object</w:t>
-      </w:r>
-      <w:r>
-        <w:rPr>
-          <w:highlight w:val="white"/>
-        </w:rPr>
-        <w:t>.</w:t>
+        <w:t xml:space="preserve">object to an appropriate message. </w:t>
+      </w:r>
+      <w:r>
+        <w:rPr>
+          <w:highlight w:val="white"/>
+        </w:rPr>
+        <w:t xml:space="preserve">The client </w:t>
+      </w:r>
+      <w:r>
+        <w:rPr>
+          <w:highlight w:val="white"/>
+        </w:rPr>
+        <w:t>specifies</w:t>
+      </w:r>
+      <w:r>
+        <w:rPr>
+          <w:highlight w:val="white"/>
+        </w:rPr>
+        <w:t xml:space="preserve"> the length</w:t>
       </w:r>
       <w:r>
         <w:rPr>
@@ -2334,31 +1724,39 @@
         <w:rPr>
           <w:highlight w:val="white"/>
         </w:rPr>
-        <w:t>I</w:t>
-      </w:r>
-      <w:r>
-        <w:rPr>
-          <w:highlight w:val="white"/>
-        </w:rPr>
-        <w:t xml:space="preserve">f </w:t>
-      </w:r>
-      <w:r>
-        <w:rPr>
-          <w:highlight w:val="white"/>
-        </w:rPr>
-        <w:t>a</w:t>
-      </w:r>
-      <w:r>
-        <w:rPr>
-          <w:highlight w:val="white"/>
-        </w:rPr>
-        <w:t xml:space="preserve"> client encounters an error, it can set </w:t>
-      </w:r>
-      <w:r>
-        <w:rPr>
-          <w:highlight w:val="white"/>
-        </w:rPr>
-        <w:t>its</w:t>
+        <w:t>of the message.</w:t>
+      </w:r>
+    </w:p>
+    <w:p>
+      <w:pPr>
+        <w:spacing w:after="0" w:line="257" w:lineRule="auto"/>
+        <w:rPr>
+          <w:highlight w:val="white"/>
+        </w:rPr>
+      </w:pPr>
+    </w:p>
+    <w:p>
+      <w:pPr>
+        <w:spacing w:after="0" w:line="257" w:lineRule="auto"/>
+        <w:rPr>
+          <w:highlight w:val="white"/>
+        </w:rPr>
+      </w:pPr>
+      <w:r>
+        <w:rPr>
+          <w:highlight w:val="white"/>
+        </w:rPr>
+        <w:t xml:space="preserve">The </w:t>
+      </w:r>
+      <w:r>
+        <w:rPr>
+          <w:rFonts w:ascii="Consolas" w:hAnsi="Consolas" w:cs="Consolas"/>
+          <w:b/>
+          <w:color w:val="2B91AF"/>
+          <w:sz w:val="22"/>
+          <w:highlight w:val="white"/>
+        </w:rPr>
+        <w:t>Error</w:t>
       </w:r>
       <w:r>
         <w:rPr>
@@ -2366,113 +1764,23 @@
         </w:rPr>
         <w:t xml:space="preserve"> </w:t>
       </w:r>
-      <w:proofErr w:type="spellStart"/>
-      <w:r>
-        <w:rPr>
-          <w:rFonts w:ascii="Consolas" w:hAnsi="Consolas" w:cs="Consolas"/>
-          <w:b/>
-          <w:color w:val="2B91AF"/>
-          <w:sz w:val="22"/>
-          <w:highlight w:val="white"/>
-        </w:rPr>
-        <w:t>Error</w:t>
-      </w:r>
-      <w:r>
-        <w:rPr>
-          <w:rFonts w:ascii="Consolas" w:hAnsi="Consolas" w:cs="Consolas"/>
-          <w:b/>
-          <w:color w:val="2B91AF"/>
-          <w:sz w:val="22"/>
-          <w:highlight w:val="white"/>
-        </w:rPr>
-        <w:t>State</w:t>
-      </w:r>
-      <w:proofErr w:type="spellEnd"/>
-      <w:r>
-        <w:rPr>
-          <w:highlight w:val="white"/>
-        </w:rPr>
-        <w:t xml:space="preserve"> </w:t>
-      </w:r>
-      <w:r>
-        <w:rPr>
-          <w:highlight w:val="white"/>
-        </w:rPr>
-        <w:t xml:space="preserve">object to an appropriate message. </w:t>
-      </w:r>
-      <w:r>
-        <w:rPr>
-          <w:highlight w:val="white"/>
-        </w:rPr>
-        <w:t>The client sets the length</w:t>
-      </w:r>
-      <w:r>
-        <w:rPr>
-          <w:highlight w:val="white"/>
-        </w:rPr>
-        <w:t xml:space="preserve"> </w:t>
-      </w:r>
-      <w:r>
-        <w:rPr>
-          <w:highlight w:val="white"/>
-        </w:rPr>
-        <w:t>of the message.</w:t>
-      </w:r>
-    </w:p>
-    <w:p>
-      <w:pPr>
-        <w:spacing w:after="0" w:line="257" w:lineRule="auto"/>
-        <w:rPr>
-          <w:highlight w:val="white"/>
-        </w:rPr>
-      </w:pPr>
-    </w:p>
-    <w:p>
-      <w:pPr>
-        <w:spacing w:after="0" w:line="257" w:lineRule="auto"/>
-        <w:rPr>
-          <w:highlight w:val="white"/>
-        </w:rPr>
-      </w:pPr>
-      <w:r>
-        <w:rPr>
-          <w:highlight w:val="white"/>
-        </w:rPr>
-        <w:t xml:space="preserve">The </w:t>
-      </w:r>
-      <w:proofErr w:type="spellStart"/>
-      <w:r>
-        <w:rPr>
-          <w:rFonts w:ascii="Consolas" w:hAnsi="Consolas" w:cs="Consolas"/>
-          <w:b/>
-          <w:color w:val="2B91AF"/>
-          <w:sz w:val="22"/>
-          <w:highlight w:val="white"/>
-        </w:rPr>
-        <w:t>Error</w:t>
-      </w:r>
-      <w:r>
-        <w:rPr>
-          <w:rFonts w:ascii="Consolas" w:hAnsi="Consolas" w:cs="Consolas"/>
-          <w:b/>
-          <w:color w:val="2B91AF"/>
-          <w:sz w:val="22"/>
-          <w:highlight w:val="white"/>
-        </w:rPr>
-        <w:t>State</w:t>
-      </w:r>
-      <w:proofErr w:type="spellEnd"/>
-      <w:r>
-        <w:rPr>
-          <w:highlight w:val="white"/>
-        </w:rPr>
-        <w:t xml:space="preserve"> </w:t>
-      </w:r>
-      <w:r>
-        <w:rPr>
-          <w:highlight w:val="white"/>
-        </w:rPr>
-        <w:t>object reports whether or not an error has occurred</w:t>
+      <w:r>
+        <w:rPr>
+          <w:highlight w:val="white"/>
+        </w:rPr>
+        <w:t>object reports whether or not an</w:t>
+      </w:r>
+      <w:r>
+        <w:rPr>
+          <w:highlight w:val="white"/>
+        </w:rPr>
+        <w:t>y</w:t>
+      </w:r>
+      <w:r>
+        <w:rPr>
+          <w:highlight w:val="white"/>
+        </w:rPr>
+        <w:t xml:space="preserve"> error has occurred</w:t>
       </w:r>
       <w:r>
         <w:rPr>
@@ -2707,7 +2015,6 @@
       <w:r>
         <w:t xml:space="preserve">the </w:t>
       </w:r>
-      <w:proofErr w:type="spellStart"/>
       <w:r>
         <w:rPr>
           <w:rFonts w:ascii="Consolas" w:hAnsi="Consolas" w:cs="Consolas"/>
@@ -2718,17 +2025,6 @@
         </w:rPr>
         <w:t>Error</w:t>
       </w:r>
-      <w:r>
-        <w:rPr>
-          <w:rFonts w:ascii="Consolas" w:hAnsi="Consolas" w:cs="Consolas"/>
-          <w:b/>
-          <w:color w:val="2B91AF"/>
-          <w:sz w:val="22"/>
-          <w:highlight w:val="white"/>
-        </w:rPr>
-        <w:t>State</w:t>
-      </w:r>
-      <w:proofErr w:type="spellEnd"/>
       <w:r>
         <w:t xml:space="preserve"> </w:t>
       </w:r>
@@ -2891,7 +2187,6 @@
         </w:rPr>
         <w:t xml:space="preserve"> </w:t>
       </w:r>
-      <w:proofErr w:type="spellStart"/>
       <w:r>
         <w:rPr>
           <w:rFonts w:ascii="Consolas" w:hAnsi="Consolas" w:cs="Consolas"/>
@@ -2902,17 +2197,6 @@
         </w:rPr>
         <w:t>Error</w:t>
       </w:r>
-      <w:r>
-        <w:rPr>
-          <w:rFonts w:ascii="Consolas" w:hAnsi="Consolas" w:cs="Consolas"/>
-          <w:b/>
-          <w:color w:val="000000"/>
-          <w:sz w:val="22"/>
-          <w:highlight w:val="white"/>
-        </w:rPr>
-        <w:t>State</w:t>
-      </w:r>
-      <w:proofErr w:type="spellEnd"/>
       <w:r>
         <w:rPr>
           <w:rFonts w:ascii="Consolas" w:hAnsi="Consolas" w:cs="Consolas"/>
@@ -3031,7 +2315,25 @@
           <w:szCs w:val="24"/>
           <w:highlight w:val="white"/>
         </w:rPr>
-        <w:t xml:space="preserve">This function receives the address of a C-style null terminated string that holds an error message. </w:t>
+        <w:t xml:space="preserve">This </w:t>
+      </w:r>
+      <w:r>
+        <w:rPr>
+          <w:rFonts w:cs="Consolas"/>
+          <w:color w:val="000000"/>
+          <w:szCs w:val="24"/>
+          <w:highlight w:val="white"/>
+        </w:rPr>
+        <w:t>constructor</w:t>
+      </w:r>
+      <w:r>
+        <w:rPr>
+          <w:rFonts w:cs="Consolas"/>
+          <w:color w:val="000000"/>
+          <w:szCs w:val="24"/>
+          <w:highlight w:val="white"/>
+        </w:rPr>
+        <w:t xml:space="preserve"> receives the address of a C-style null terminated string that holds an error message. </w:t>
       </w:r>
     </w:p>
     <w:p>
@@ -3109,7 +2411,25 @@
           <w:szCs w:val="24"/>
           <w:highlight w:val="white"/>
         </w:rPr>
-        <w:t xml:space="preserve">puts the object in a safe empty state. </w:t>
+        <w:t>puts the object in</w:t>
+      </w:r>
+      <w:r>
+        <w:rPr>
+          <w:rFonts w:cs="Consolas"/>
+          <w:color w:val="000000"/>
+          <w:szCs w:val="24"/>
+          <w:highlight w:val="white"/>
+        </w:rPr>
+        <w:t>to</w:t>
+      </w:r>
+      <w:r>
+        <w:rPr>
+          <w:rFonts w:cs="Consolas"/>
+          <w:color w:val="000000"/>
+          <w:szCs w:val="24"/>
+          <w:highlight w:val="white"/>
+        </w:rPr>
+        <w:t xml:space="preserve"> a safe empty state. </w:t>
       </w:r>
     </w:p>
     <w:p>
@@ -3137,41 +2457,54 @@
           <w:szCs w:val="24"/>
           <w:highlight w:val="white"/>
         </w:rPr>
-        <w:t xml:space="preserve">If the address points to a non-empty message, this function allocates memory for that message and copies </w:t>
-      </w:r>
-      <w:r>
-        <w:rPr>
-          <w:rFonts w:cs="Consolas"/>
-          <w:color w:val="000000"/>
-          <w:szCs w:val="24"/>
-          <w:highlight w:val="white"/>
-        </w:rPr>
-        <w:t>the message</w:t>
-      </w:r>
-      <w:r>
-        <w:rPr>
-          <w:rFonts w:cs="Consolas"/>
-          <w:color w:val="000000"/>
-          <w:szCs w:val="24"/>
-          <w:highlight w:val="white"/>
-        </w:rPr>
-        <w:t xml:space="preserve"> into the allocated memory. </w:t>
-      </w:r>
-    </w:p>
-    <w:p>
-      <w:pPr>
+        <w:t>If the address points to an empty message, this function puts the object into a safe empty state.</w:t>
+      </w:r>
+    </w:p>
+    <w:p>
+      <w:pPr>
+        <w:pStyle w:val="ListParagraph"/>
+        <w:numPr>
+          <w:ilvl w:val="0"/>
+          <w:numId w:val="24"/>
+        </w:numPr>
         <w:autoSpaceDE w:val="0"/>
         <w:autoSpaceDN w:val="0"/>
         <w:adjustRightInd w:val="0"/>
         <w:spacing w:after="0" w:line="240" w:lineRule="auto"/>
         <w:rPr>
-          <w:rFonts w:ascii="Consolas" w:hAnsi="Consolas" w:cs="Consolas"/>
-          <w:b/>
-          <w:color w:val="000000"/>
-          <w:szCs w:val="24"/>
-          <w:highlight w:val="white"/>
-        </w:rPr>
-      </w:pPr>
+          <w:rFonts w:cs="Consolas"/>
+          <w:color w:val="000000"/>
+          <w:szCs w:val="24"/>
+          <w:highlight w:val="white"/>
+        </w:rPr>
+      </w:pPr>
+      <w:r>
+        <w:rPr>
+          <w:rFonts w:cs="Consolas"/>
+          <w:color w:val="000000"/>
+          <w:szCs w:val="24"/>
+          <w:highlight w:val="white"/>
+        </w:rPr>
+        <w:t xml:space="preserve">If the address points to a non-empty message, this function allocates memory for that message and copies </w:t>
+      </w:r>
+      <w:r>
+        <w:rPr>
+          <w:rFonts w:cs="Consolas"/>
+          <w:color w:val="000000"/>
+          <w:szCs w:val="24"/>
+          <w:highlight w:val="white"/>
+        </w:rPr>
+        <w:t>the message</w:t>
+      </w:r>
+      <w:r>
+        <w:rPr>
+          <w:rFonts w:cs="Consolas"/>
+          <w:color w:val="000000"/>
+          <w:szCs w:val="24"/>
+          <w:highlight w:val="white"/>
+        </w:rPr>
+        <w:t xml:space="preserve"> into the allocated memory. </w:t>
+      </w:r>
     </w:p>
     <w:p>
       <w:pPr>
@@ -3183,11 +2516,25 @@
           <w:rFonts w:ascii="Consolas" w:hAnsi="Consolas" w:cs="Consolas"/>
           <w:b/>
           <w:color w:val="000000"/>
-          <w:sz w:val="22"/>
-          <w:highlight w:val="white"/>
-        </w:rPr>
-      </w:pPr>
-      <w:proofErr w:type="spellStart"/>
+          <w:szCs w:val="24"/>
+          <w:highlight w:val="white"/>
+        </w:rPr>
+      </w:pPr>
+    </w:p>
+    <w:p>
+      <w:pPr>
+        <w:autoSpaceDE w:val="0"/>
+        <w:autoSpaceDN w:val="0"/>
+        <w:adjustRightInd w:val="0"/>
+        <w:spacing w:after="0" w:line="240" w:lineRule="auto"/>
+        <w:rPr>
+          <w:rFonts w:ascii="Consolas" w:hAnsi="Consolas" w:cs="Consolas"/>
+          <w:b/>
+          <w:color w:val="000000"/>
+          <w:sz w:val="22"/>
+          <w:highlight w:val="white"/>
+        </w:rPr>
+      </w:pPr>
       <w:proofErr w:type="gramStart"/>
       <w:r>
         <w:rPr>
@@ -3199,17 +2546,6 @@
         </w:rPr>
         <w:t>Error</w:t>
       </w:r>
-      <w:r>
-        <w:rPr>
-          <w:rFonts w:ascii="Consolas" w:hAnsi="Consolas" w:cs="Consolas"/>
-          <w:b/>
-          <w:color w:val="000000"/>
-          <w:sz w:val="22"/>
-          <w:highlight w:val="white"/>
-        </w:rPr>
-        <w:t>State</w:t>
-      </w:r>
-      <w:proofErr w:type="spellEnd"/>
       <w:r>
         <w:rPr>
           <w:rFonts w:ascii="Consolas" w:hAnsi="Consolas" w:cs="Consolas"/>
@@ -3243,7 +2579,6 @@
         </w:rPr>
         <w:t xml:space="preserve"> </w:t>
       </w:r>
-      <w:proofErr w:type="spellStart"/>
       <w:r>
         <w:rPr>
           <w:rFonts w:ascii="Consolas" w:hAnsi="Consolas" w:cs="Consolas"/>
@@ -3254,17 +2589,6 @@
         </w:rPr>
         <w:t>Error</w:t>
       </w:r>
-      <w:r>
-        <w:rPr>
-          <w:rFonts w:ascii="Consolas" w:hAnsi="Consolas" w:cs="Consolas"/>
-          <w:b/>
-          <w:color w:val="2B91AF"/>
-          <w:sz w:val="22"/>
-          <w:highlight w:val="white"/>
-        </w:rPr>
-        <w:t>State</w:t>
-      </w:r>
-      <w:proofErr w:type="spellEnd"/>
       <w:r>
         <w:rPr>
           <w:rFonts w:ascii="Consolas" w:hAnsi="Consolas" w:cs="Consolas"/>
@@ -3372,7 +2696,6 @@
         </w:rPr>
         <w:t xml:space="preserve"> </w:t>
       </w:r>
-      <w:proofErr w:type="spellStart"/>
       <w:r>
         <w:rPr>
           <w:rFonts w:ascii="Consolas" w:hAnsi="Consolas" w:cs="Consolas"/>
@@ -3381,9 +2704,8 @@
           <w:sz w:val="22"/>
           <w:highlight w:val="white"/>
         </w:rPr>
-        <w:t>ErrorState</w:t>
-      </w:r>
-      <w:proofErr w:type="spellEnd"/>
+        <w:t>Error</w:t>
+      </w:r>
       <w:r>
         <w:rPr>
           <w:rFonts w:cs="Consolas"/>
@@ -3431,7 +2753,6 @@
           <w:highlight w:val="white"/>
         </w:rPr>
       </w:pPr>
-      <w:proofErr w:type="spellStart"/>
       <w:r>
         <w:rPr>
           <w:rFonts w:ascii="Consolas" w:hAnsi="Consolas" w:cs="Consolas"/>
@@ -3442,17 +2763,6 @@
         </w:rPr>
         <w:t>Error</w:t>
       </w:r>
-      <w:r>
-        <w:rPr>
-          <w:rFonts w:ascii="Consolas" w:hAnsi="Consolas" w:cs="Consolas"/>
-          <w:b/>
-          <w:color w:val="2B91AF"/>
-          <w:sz w:val="22"/>
-          <w:highlight w:val="white"/>
-        </w:rPr>
-        <w:t>State</w:t>
-      </w:r>
-      <w:proofErr w:type="spellEnd"/>
       <w:r>
         <w:rPr>
           <w:rFonts w:ascii="Consolas" w:hAnsi="Consolas" w:cs="Consolas"/>
@@ -3497,7 +2807,6 @@
         </w:rPr>
         <w:t xml:space="preserve"> </w:t>
       </w:r>
-      <w:proofErr w:type="spellStart"/>
       <w:r>
         <w:rPr>
           <w:rFonts w:ascii="Consolas" w:hAnsi="Consolas" w:cs="Consolas"/>
@@ -3508,17 +2817,6 @@
         </w:rPr>
         <w:t>Error</w:t>
       </w:r>
-      <w:r>
-        <w:rPr>
-          <w:rFonts w:ascii="Consolas" w:hAnsi="Consolas" w:cs="Consolas"/>
-          <w:b/>
-          <w:color w:val="2B91AF"/>
-          <w:sz w:val="22"/>
-          <w:highlight w:val="white"/>
-        </w:rPr>
-        <w:t>State</w:t>
-      </w:r>
-      <w:proofErr w:type="spellEnd"/>
       <w:r>
         <w:rPr>
           <w:rFonts w:ascii="Consolas" w:hAnsi="Consolas" w:cs="Consolas"/>
@@ -3626,7 +2924,6 @@
         </w:rPr>
         <w:t xml:space="preserve"> </w:t>
       </w:r>
-      <w:proofErr w:type="spellStart"/>
       <w:r>
         <w:rPr>
           <w:rFonts w:ascii="Consolas" w:hAnsi="Consolas" w:cs="Consolas"/>
@@ -3635,9 +2932,8 @@
           <w:sz w:val="22"/>
           <w:highlight w:val="white"/>
         </w:rPr>
-        <w:t>ErrorState</w:t>
-      </w:r>
-      <w:proofErr w:type="spellEnd"/>
+        <w:t>Error</w:t>
+      </w:r>
       <w:r>
         <w:rPr>
           <w:rFonts w:cs="Consolas"/>
@@ -3708,7 +3004,6 @@
         </w:rPr>
         <w:t xml:space="preserve"> ~</w:t>
       </w:r>
-      <w:proofErr w:type="spellStart"/>
       <w:r>
         <w:rPr>
           <w:rFonts w:ascii="Consolas" w:hAnsi="Consolas" w:cs="Consolas"/>
@@ -3719,17 +3014,6 @@
         </w:rPr>
         <w:t>Error</w:t>
       </w:r>
-      <w:r>
-        <w:rPr>
-          <w:rFonts w:ascii="Consolas" w:hAnsi="Consolas" w:cs="Consolas"/>
-          <w:b/>
-          <w:color w:val="000000"/>
-          <w:sz w:val="22"/>
-          <w:highlight w:val="white"/>
-        </w:rPr>
-        <w:t>State</w:t>
-      </w:r>
-      <w:proofErr w:type="spellEnd"/>
       <w:r>
         <w:rPr>
           <w:rFonts w:ascii="Consolas" w:hAnsi="Consolas" w:cs="Consolas"/>
@@ -3817,6 +3101,7 @@
           <w:sz w:val="22"/>
           <w:highlight w:val="white"/>
         </w:rPr>
+        <w:lastRenderedPageBreak/>
         <w:t>void</w:t>
       </w:r>
       <w:proofErr w:type="gramEnd"/>
@@ -3856,7 +3141,6 @@
           <w:szCs w:val="24"/>
           <w:highlight w:val="white"/>
         </w:rPr>
-        <w:lastRenderedPageBreak/>
         <w:t>This function clears any message stored by the current object and initialize</w:t>
       </w:r>
       <w:r>
@@ -4248,6 +3532,36 @@
           <w:szCs w:val="24"/>
           <w:highlight w:val="white"/>
         </w:rPr>
+        <w:t xml:space="preserve">if </w:t>
+      </w:r>
+      <w:proofErr w:type="spellStart"/>
+      <w:r>
+        <w:rPr>
+          <w:rFonts w:ascii="Consolas" w:hAnsi="Consolas" w:cs="Consolas"/>
+          <w:b/>
+          <w:color w:val="000000"/>
+          <w:sz w:val="22"/>
+          <w:highlight w:val="white"/>
+        </w:rPr>
+        <w:t>str</w:t>
+      </w:r>
+      <w:proofErr w:type="spellEnd"/>
+      <w:r>
+        <w:rPr>
+          <w:rFonts w:cs="Consolas"/>
+          <w:color w:val="000000"/>
+          <w:szCs w:val="24"/>
+          <w:highlight w:val="white"/>
+        </w:rPr>
+        <w:t xml:space="preserve"> points to a non-empty message, this function </w:t>
+      </w:r>
+      <w:r>
+        <w:rPr>
+          <w:rFonts w:cs="Consolas"/>
+          <w:color w:val="000000"/>
+          <w:szCs w:val="24"/>
+          <w:highlight w:val="white"/>
+        </w:rPr>
         <w:t xml:space="preserve">allocates the dynamic memory </w:t>
       </w:r>
       <w:r>
@@ -4316,6 +3630,15 @@
           <w:highlight w:val="white"/>
         </w:rPr>
         <w:t>byte for the null terminator)</w:t>
+      </w:r>
+      <w:r>
+        <w:rPr>
+          <w:rFonts w:cs="Consolas"/>
+          <w:color w:val="000000"/>
+          <w:szCs w:val="24"/>
+          <w:highlight w:val="white"/>
+        </w:rPr>
+        <w:t xml:space="preserve"> and copies the message into that memory</w:t>
       </w:r>
     </w:p>
     <w:p>
@@ -4345,7 +3668,7 @@
           <w:szCs w:val="24"/>
           <w:highlight w:val="white"/>
         </w:rPr>
-        <w:t>copies</w:t>
+        <w:t>if</w:t>
       </w:r>
       <w:proofErr w:type="gramEnd"/>
       <w:r>
@@ -4355,7 +3678,7 @@
           <w:szCs w:val="24"/>
           <w:highlight w:val="white"/>
         </w:rPr>
-        <w:t xml:space="preserve"> the string at address </w:t>
+        <w:t xml:space="preserve"> </w:t>
       </w:r>
       <w:proofErr w:type="spellStart"/>
       <w:r>
@@ -4372,21 +3695,11 @@
       <w:r>
         <w:rPr>
           <w:rFonts w:cs="Consolas"/>
-          <w:b/>
-          <w:color w:val="000000"/>
-          <w:szCs w:val="24"/>
-          <w:highlight w:val="white"/>
-        </w:rPr>
-        <w:t xml:space="preserve"> </w:t>
-      </w:r>
-      <w:r>
-        <w:rPr>
-          <w:rFonts w:cs="Consolas"/>
-          <w:color w:val="000000"/>
-          <w:szCs w:val="24"/>
-          <w:highlight w:val="white"/>
-        </w:rPr>
-        <w:t>to the allocated memory.</w:t>
+          <w:color w:val="000000"/>
+          <w:szCs w:val="24"/>
+          <w:highlight w:val="white"/>
+        </w:rPr>
+        <w:t xml:space="preserve"> points to an empty message, this function puts the current object in a safe empty state.</w:t>
       </w:r>
     </w:p>
     <w:p>
@@ -4459,6 +3772,16 @@
         </w:rPr>
         <w:t>* message()</w:t>
       </w:r>
+      <w:r>
+        <w:rPr>
+          <w:rFonts w:ascii="Consolas" w:hAnsi="Consolas" w:cs="Consolas"/>
+          <w:b/>
+          <w:color w:val="000000"/>
+          <w:sz w:val="22"/>
+          <w:highlight w:val="white"/>
+        </w:rPr>
+        <w:t xml:space="preserve"> </w:t>
+      </w:r>
       <w:proofErr w:type="spellStart"/>
       <w:r>
         <w:rPr>
@@ -4508,16 +3831,61 @@
       </w:pPr>
       <w:r>
         <w:rPr>
+          <w:rFonts w:cs="Consolas"/>
+          <w:color w:val="000000"/>
+          <w:szCs w:val="24"/>
+          <w:highlight w:val="white"/>
+        </w:rPr>
+        <w:t>i</w:t>
+      </w:r>
+      <w:r>
+        <w:rPr>
+          <w:rFonts w:cs="Consolas"/>
+          <w:color w:val="000000"/>
+          <w:szCs w:val="24"/>
+          <w:highlight w:val="white"/>
+        </w:rPr>
+        <w:t>f the current object is not in a safe empty state</w:t>
+      </w:r>
+      <w:r>
+        <w:rPr>
+          <w:rFonts w:cs="Consolas"/>
+          <w:color w:val="000000"/>
+          <w:szCs w:val="24"/>
+          <w:highlight w:val="white"/>
+        </w:rPr>
+        <w:t>,</w:t>
+      </w:r>
+      <w:r>
+        <w:rPr>
           <w:rFonts w:cstheme="minorHAnsi"/>
           <w:color w:val="000000"/>
           <w:szCs w:val="24"/>
           <w:highlight w:val="white"/>
         </w:rPr>
-        <w:t>This query</w:t>
+        <w:t xml:space="preserve"> </w:t>
       </w:r>
       <w:r>
         <w:rPr>
           <w:rFonts w:cstheme="minorHAnsi"/>
+          <w:color w:val="000000"/>
+          <w:szCs w:val="24"/>
+          <w:highlight w:val="white"/>
+        </w:rPr>
+        <w:t>t</w:t>
+      </w:r>
+      <w:r>
+        <w:rPr>
+          <w:rFonts w:cstheme="minorHAnsi"/>
+          <w:color w:val="000000"/>
+          <w:szCs w:val="24"/>
+          <w:highlight w:val="white"/>
+        </w:rPr>
+        <w:t>his query</w:t>
+      </w:r>
+      <w:r>
+        <w:rPr>
+          <w:rFonts w:cstheme="minorHAnsi"/>
           <w:b/>
           <w:color w:val="000000"/>
           <w:szCs w:val="24"/>
@@ -4541,7 +3909,72 @@
           <w:szCs w:val="24"/>
           <w:highlight w:val="white"/>
         </w:rPr>
-        <w:t xml:space="preserve"> the address of the message stored in the current object. </w:t>
+        <w:t xml:space="preserve"> the address of the message stored in the object</w:t>
+      </w:r>
+      <w:r>
+        <w:rPr>
+          <w:rFonts w:cs="Consolas"/>
+          <w:color w:val="000000"/>
+          <w:szCs w:val="24"/>
+          <w:highlight w:val="white"/>
+        </w:rPr>
+        <w:t xml:space="preserve"> </w:t>
+      </w:r>
+    </w:p>
+    <w:p>
+      <w:pPr>
+        <w:pStyle w:val="ListParagraph"/>
+        <w:numPr>
+          <w:ilvl w:val="0"/>
+          <w:numId w:val="25"/>
+        </w:numPr>
+        <w:rPr>
+          <w:rFonts w:cs="Consolas"/>
+          <w:color w:val="000000"/>
+          <w:szCs w:val="24"/>
+          <w:highlight w:val="white"/>
+        </w:rPr>
+      </w:pPr>
+      <w:proofErr w:type="gramStart"/>
+      <w:r>
+        <w:rPr>
+          <w:rFonts w:cs="Consolas"/>
+          <w:color w:val="000000"/>
+          <w:szCs w:val="24"/>
+          <w:highlight w:val="white"/>
+        </w:rPr>
+        <w:t>if</w:t>
+      </w:r>
+      <w:proofErr w:type="gramEnd"/>
+      <w:r>
+        <w:rPr>
+          <w:rFonts w:cs="Consolas"/>
+          <w:color w:val="000000"/>
+          <w:szCs w:val="24"/>
+          <w:highlight w:val="white"/>
+        </w:rPr>
+        <w:t xml:space="preserve"> the current object is in a safe empty state, this query returns </w:t>
+      </w:r>
+      <w:proofErr w:type="spellStart"/>
+      <w:r>
+        <w:rPr>
+          <w:rFonts w:ascii="Consolas" w:hAnsi="Consolas" w:cs="Consolas"/>
+          <w:b/>
+          <w:color w:val="000000"/>
+          <w:sz w:val="22"/>
+          <w:highlight w:val="white"/>
+        </w:rPr>
+        <w:t>nullptr</w:t>
+      </w:r>
+      <w:proofErr w:type="spellEnd"/>
+      <w:r>
+        <w:rPr>
+          <w:rFonts w:cs="Consolas"/>
+          <w:color w:val="000000"/>
+          <w:szCs w:val="24"/>
+          <w:highlight w:val="white"/>
+        </w:rPr>
+        <w:t xml:space="preserve">. </w:t>
       </w:r>
     </w:p>
     <w:p>
@@ -4619,7 +4052,6 @@
         </w:rPr>
         <w:t xml:space="preserve">This operator sends an </w:t>
       </w:r>
-      <w:proofErr w:type="spellStart"/>
       <w:r>
         <w:rPr>
           <w:rFonts w:ascii="Consolas" w:hAnsi="Consolas" w:cs="Consolas"/>
@@ -4628,9 +4060,8 @@
           <w:sz w:val="22"/>
           <w:highlight w:val="white"/>
         </w:rPr>
-        <w:t>ErrorState</w:t>
-      </w:r>
-      <w:proofErr w:type="spellEnd"/>
+        <w:t>Error</w:t>
+      </w:r>
       <w:r>
         <w:rPr>
           <w:szCs w:val="24"/>
@@ -4916,7 +4347,13 @@
     </w:p>
     <w:p>
       <w:r>
-        <w:t>Test your code using the tester program supplied with this milestone.</w:t>
+        <w:t xml:space="preserve">Test your code using the tester program </w:t>
+      </w:r>
+      <w:r>
+        <w:t>on Visual Studio</w:t>
+      </w:r>
+      <w:r>
+        <w:t>.</w:t>
       </w:r>
     </w:p>
     <w:p/>
@@ -4960,7 +4397,15 @@
           <w:color w:val="000000"/>
           <w:szCs w:val="24"/>
         </w:rPr>
-        <w:t xml:space="preserve">If not on matrix already, upload </w:t>
+        <w:t>U</w:t>
+      </w:r>
+      <w:r>
+        <w:rPr>
+          <w:rFonts w:eastAsia="Times New Roman" w:cstheme="minorHAnsi"/>
+          <w:color w:val="000000"/>
+          <w:szCs w:val="24"/>
+        </w:rPr>
+        <w:t xml:space="preserve">pload </w:t>
       </w:r>
       <w:proofErr w:type="spellStart"/>
       <w:r>
@@ -4979,9 +4424,17 @@
           <w:b/>
           <w:color w:val="2B91AF"/>
           <w:sz w:val="22"/>
-          <w:highlight w:val="white"/>
-        </w:rPr>
-        <w:t>State</w:t>
+        </w:rPr>
+        <w:t>.h</w:t>
+      </w:r>
+      <w:proofErr w:type="spellEnd"/>
+      <w:r>
+        <w:rPr>
+          <w:rFonts w:eastAsia="Times New Roman" w:cstheme="minorHAnsi"/>
+          <w:color w:val="000000"/>
+          <w:szCs w:val="24"/>
+        </w:rPr>
+        <w:t xml:space="preserve"> and </w:t>
       </w:r>
       <w:r>
         <w:rPr>
@@ -4989,46 +4442,26 @@
           <w:b/>
           <w:color w:val="2B91AF"/>
           <w:sz w:val="22"/>
-        </w:rPr>
-        <w:t>.h</w:t>
-      </w:r>
-      <w:proofErr w:type="spellEnd"/>
+          <w:highlight w:val="white"/>
+        </w:rPr>
+        <w:t>Error</w:t>
+      </w:r>
+      <w:r>
+        <w:rPr>
+          <w:rFonts w:ascii="Consolas" w:hAnsi="Consolas" w:cs="Consolas"/>
+          <w:b/>
+          <w:color w:val="2B91AF"/>
+          <w:sz w:val="22"/>
+        </w:rPr>
+        <w:t>.cpp</w:t>
+      </w:r>
       <w:r>
         <w:rPr>
           <w:rFonts w:eastAsia="Times New Roman" w:cstheme="minorHAnsi"/>
           <w:color w:val="000000"/>
           <w:szCs w:val="24"/>
         </w:rPr>
-        <w:t xml:space="preserve"> and </w:t>
-      </w:r>
-      <w:r>
-        <w:rPr>
-          <w:rFonts w:ascii="Consolas" w:hAnsi="Consolas" w:cs="Consolas"/>
-          <w:b/>
-          <w:color w:val="2B91AF"/>
-          <w:sz w:val="22"/>
-          <w:highlight w:val="white"/>
-        </w:rPr>
-        <w:t>Error</w:t>
-      </w:r>
-      <w:r>
-        <w:rPr>
-          <w:rFonts w:ascii="Consolas" w:hAnsi="Consolas" w:cs="Consolas"/>
-          <w:b/>
-          <w:color w:val="2B91AF"/>
-          <w:sz w:val="22"/>
-          <w:highlight w:val="white"/>
-        </w:rPr>
-        <w:t>State</w:t>
-      </w:r>
-      <w:r>
-        <w:rPr>
-          <w:rFonts w:ascii="Consolas" w:hAnsi="Consolas" w:cs="Consolas"/>
-          <w:b/>
-          <w:color w:val="2B91AF"/>
-          <w:sz w:val="22"/>
-        </w:rPr>
-        <w:t>.cpp</w:t>
+        <w:t xml:space="preserve"> with </w:t>
       </w:r>
       <w:r>
         <w:rPr>
@@ -5036,7 +4469,49 @@
           <w:color w:val="000000"/>
           <w:szCs w:val="24"/>
         </w:rPr>
-        <w:t xml:space="preserve"> with the tester to your matrix account. Compile and run your code and make sure everything works properly.</w:t>
+        <w:t>the</w:t>
+      </w:r>
+      <w:bookmarkStart w:id="0" w:name="_GoBack"/>
+      <w:bookmarkEnd w:id="0"/>
+      <w:r>
+        <w:rPr>
+          <w:rFonts w:eastAsia="Times New Roman" w:cstheme="minorHAnsi"/>
+          <w:color w:val="000000"/>
+          <w:szCs w:val="24"/>
+        </w:rPr>
+        <w:t xml:space="preserve"> tester to your matrix account. Compile and </w:t>
+      </w:r>
+      <w:r>
+        <w:rPr>
+          <w:rFonts w:eastAsia="Times New Roman" w:cstheme="minorHAnsi"/>
+          <w:color w:val="000000"/>
+          <w:szCs w:val="24"/>
+        </w:rPr>
+        <w:t>re</w:t>
+      </w:r>
+      <w:r>
+        <w:rPr>
+          <w:rFonts w:eastAsia="Times New Roman" w:cstheme="minorHAnsi"/>
+          <w:color w:val="000000"/>
+          <w:szCs w:val="24"/>
+        </w:rPr>
+        <w:t xml:space="preserve">run your code and make sure </w:t>
+      </w:r>
+      <w:r>
+        <w:rPr>
+          <w:rFonts w:eastAsia="Times New Roman" w:cstheme="minorHAnsi"/>
+          <w:color w:val="000000"/>
+          <w:szCs w:val="24"/>
+        </w:rPr>
+        <w:t xml:space="preserve">that </w:t>
+      </w:r>
+      <w:r>
+        <w:rPr>
+          <w:rFonts w:eastAsia="Times New Roman" w:cstheme="minorHAnsi"/>
+          <w:color w:val="000000"/>
+          <w:szCs w:val="24"/>
+        </w:rPr>
+        <w:t>everything works properly.</w:t>
       </w:r>
     </w:p>
     <w:p>
@@ -5056,7 +4531,25 @@
           <w:szCs w:val="24"/>
           <w:lang w:eastAsia="en-CA"/>
         </w:rPr>
-        <w:t xml:space="preserve">Then run the following script from your account: (replace </w:t>
+        <w:t xml:space="preserve">Then run the following </w:t>
+      </w:r>
+      <w:r>
+        <w:rPr>
+          <w:rFonts w:eastAsia="Times New Roman" w:cstheme="minorHAnsi"/>
+          <w:color w:val="000000"/>
+          <w:szCs w:val="24"/>
+          <w:lang w:eastAsia="en-CA"/>
+        </w:rPr>
+        <w:t>command</w:t>
+      </w:r>
+      <w:r>
+        <w:rPr>
+          <w:rFonts w:eastAsia="Times New Roman" w:cstheme="minorHAnsi"/>
+          <w:color w:val="000000"/>
+          <w:szCs w:val="24"/>
+          <w:lang w:eastAsia="en-CA"/>
+        </w:rPr>
+        <w:t xml:space="preserve"> from your account: (replace </w:t>
       </w:r>
       <w:proofErr w:type="spellStart"/>
       <w:r>
@@ -5204,7 +4697,26 @@
           <w:szCs w:val="24"/>
           <w:lang w:eastAsia="en-CA"/>
         </w:rPr>
-        <w:t>Please note that a successful submission does not guarantee full credit for this workshop.</w:t>
+        <w:lastRenderedPageBreak/>
+        <w:t xml:space="preserve">Please note that a successful submission does not guarantee full credit for this </w:t>
+      </w:r>
+      <w:r>
+        <w:rPr>
+          <w:rFonts w:eastAsia="Times New Roman" w:cstheme="minorHAnsi"/>
+          <w:color w:val="FF0000"/>
+          <w:szCs w:val="24"/>
+          <w:lang w:eastAsia="en-CA"/>
+        </w:rPr>
+        <w:t>milestone</w:t>
+      </w:r>
+      <w:r>
+        <w:rPr>
+          <w:rFonts w:eastAsia="Times New Roman" w:cstheme="minorHAnsi"/>
+          <w:color w:val="FF0000"/>
+          <w:szCs w:val="24"/>
+          <w:lang w:eastAsia="en-CA"/>
+        </w:rPr>
+        <w:t>.</w:t>
       </w:r>
     </w:p>
     <w:p>
@@ -5321,7 +4833,7 @@
           <w:rPr>
             <w:noProof/>
           </w:rPr>
-          <w:t>6</w:t>
+          <w:t>7</w:t>
         </w:r>
         <w:r>
           <w:rPr>
@@ -8894,7 +8406,7 @@
 </file>
 
 <file path=customXml/itemProps1.xml><?xml version="1.0" encoding="utf-8"?>
-<ds:datastoreItem xmlns:ds="http://schemas.openxmlformats.org/officeDocument/2006/customXml" ds:itemID="{EA8C615E-43F4-4107-8573-C2A8069DE96A}">
+<ds:datastoreItem xmlns:ds="http://schemas.openxmlformats.org/officeDocument/2006/customXml" ds:itemID="{93BFB01E-3956-4616-AB55-C294BDB755BA}">
   <ds:schemaRefs>
     <ds:schemaRef ds:uri="http://schemas.openxmlformats.org/officeDocument/2006/bibliography"/>
   </ds:schemaRefs>

</xml_diff>